<commit_message>
Delta paigaldusjuhendis on vastavate punktide juurde lisatud märkus, et need 3.6 versioonis puuduvad (s.t. kehtivad alates 3.13 versioonist).
git-svn-id: https://svn.smit/tarkvara/edhs/branches/nortal@127696 5fddf92a-9921-11dd-8d32-b999f448c456
</commit_message>
<xml_diff>
--- a/delta/doc/Delta_Paigaldusjuhend.docx
+++ b/delta/doc/Delta_Paigaldusjuhend.docx
@@ -688,9 +688,6 @@
         </w:tc>
       </w:tr>
       <w:tr>
-        <w:trPr>
-          <w:ins w:id="2" w:author="Author"/>
-        </w:trPr>
         <w:tc>
           <w:tcPr>
             <w:tcW w:w="1008" w:type="dxa"/>
@@ -703,18 +700,15 @@
                 <w:tab w:val="clear" w:pos="8306"/>
               </w:tabs>
               <w:rPr>
-                <w:ins w:id="3" w:author="Author"/>
                 <w:sz w:val="16"/>
               </w:rPr>
             </w:pPr>
-            <w:ins w:id="4" w:author="Author">
-              <w:r>
-                <w:rPr>
-                  <w:sz w:val="16"/>
-                </w:rPr>
-                <w:t>1.7</w:t>
-              </w:r>
-            </w:ins>
+            <w:r>
+              <w:rPr>
+                <w:sz w:val="16"/>
+              </w:rPr>
+              <w:t>1.7</w:t>
+            </w:r>
           </w:p>
         </w:tc>
         <w:tc>
@@ -724,18 +718,15 @@
           <w:p>
             <w:pPr>
               <w:rPr>
-                <w:ins w:id="5" w:author="Author"/>
                 <w:sz w:val="16"/>
               </w:rPr>
             </w:pPr>
-            <w:ins w:id="6" w:author="Author">
-              <w:r>
-                <w:rPr>
-                  <w:sz w:val="16"/>
-                </w:rPr>
-                <w:t>Kaarel Jõgeva</w:t>
-              </w:r>
-            </w:ins>
+            <w:r>
+              <w:rPr>
+                <w:sz w:val="16"/>
+              </w:rPr>
+              <w:t>Kaarel Jõgeva</w:t>
+            </w:r>
           </w:p>
         </w:tc>
         <w:tc>
@@ -745,18 +736,15 @@
           <w:p>
             <w:pPr>
               <w:rPr>
-                <w:ins w:id="7" w:author="Author"/>
                 <w:sz w:val="16"/>
               </w:rPr>
             </w:pPr>
-            <w:ins w:id="8" w:author="Author">
-              <w:r>
-                <w:rPr>
-                  <w:sz w:val="16"/>
-                </w:rPr>
-                <w:t>05.09.2012</w:t>
-              </w:r>
-            </w:ins>
+            <w:r>
+              <w:rPr>
+                <w:sz w:val="16"/>
+              </w:rPr>
+              <w:t>05.09.2012</w:t>
+            </w:r>
           </w:p>
         </w:tc>
         <w:tc>
@@ -766,20 +754,17 @@
           <w:p>
             <w:pPr>
               <w:rPr>
-                <w:ins w:id="9" w:author="Author"/>
                 <w:sz w:val="16"/>
               </w:rPr>
             </w:pPr>
-            <w:ins w:id="10" w:author="Author">
-              <w:r>
-                <w:rPr>
-                  <w:sz w:val="16"/>
-                </w:rPr>
-                <w:t>Lisatud OpenOffice toega seotud juhised</w:t>
-              </w:r>
-              <w:bookmarkStart w:id="11" w:name="_GoBack"/>
-              <w:bookmarkEnd w:id="11"/>
-            </w:ins>
+            <w:r>
+              <w:rPr>
+                <w:sz w:val="16"/>
+              </w:rPr>
+              <w:t>Lisatud OpenOffice toega seotud juhised</w:t>
+            </w:r>
+            <w:bookmarkStart w:id="2" w:name="_GoBack"/>
+            <w:bookmarkEnd w:id="2"/>
           </w:p>
         </w:tc>
       </w:tr>
@@ -790,7 +775,7 @@
         <w:pStyle w:val="Heading2"/>
         <w:spacing w:line="360" w:lineRule="auto"/>
       </w:pPr>
-      <w:bookmarkStart w:id="12" w:name="_Ref50186911"/>
+      <w:bookmarkStart w:id="3" w:name="_Ref50186911"/>
       <w:r>
         <w:t>Sissejuhatus</w:t>
       </w:r>
@@ -1190,7 +1175,24 @@
         <w:t>/</w:t>
       </w:r>
       <w:r>
-        <w:t>dhs/service/monitor – Monitooringu info teenus – sellele veebiteenusele on vaja ligi pääseda ainult kokkulepitud süsteemidel.</w:t>
+        <w:t xml:space="preserve">dhs/service/monitor – </w:t>
+      </w:r>
+      <w:ins w:id="4" w:author="Author">
+        <w:r>
+          <w:t>[</w:t>
+        </w:r>
+        <w:r>
+          <w:rPr>
+            <w:highlight w:val="darkYellow"/>
+          </w:rPr>
+          <w:t>DHS 3.6 versioonis puudub</w:t>
+        </w:r>
+        <w:r>
+          <w:t xml:space="preserve">] </w:t>
+        </w:r>
+      </w:ins>
+      <w:r>
+        <w:t>Monitooringu info teenus – sellele veebiteenusele on vaja ligi pääseda ainult kokkulepitud süsteemidel.</w:t>
       </w:r>
     </w:p>
     <w:p>
@@ -1237,7 +1239,7 @@
       </w:r>
     </w:p>
     <w:p/>
-    <w:bookmarkEnd w:id="12"/>
+    <w:bookmarkEnd w:id="3"/>
     <w:p>
       <w:pPr>
         <w:pStyle w:val="Heading2"/>
@@ -1360,6 +1362,14 @@
         </w:rPr>
         <w:t>Kerberos klienttarkvara</w:t>
       </w:r>
+      <w:ins w:id="5" w:author="Author">
+        <w:r>
+          <w:rPr>
+            <w:szCs w:val="20"/>
+          </w:rPr>
+          <w:t xml:space="preserve"> (kui soovitakse kasutada Active Directory Kerberos autentimist (JuM/MV puhul))</w:t>
+        </w:r>
+      </w:ins>
     </w:p>
     <w:p/>
     <w:p>
@@ -1638,6 +1648,7 @@
         <w:br/>
       </w:r>
       <w:r>
+        <w:lastRenderedPageBreak/>
         <w:t>/path/to/soffice-monitor.sh 8100 /home/dhs/data/local/oouser &gt;&gt; /home/dhs/data/local/soffice-monitor.log &amp;</w:t>
       </w:r>
     </w:p>
@@ -2030,11 +2041,8 @@
         <w:jc w:val="left"/>
       </w:pPr>
       <w:r>
-        <w:t xml:space="preserve">Punktis e viidatud esimeses ja/või teises juhendis kirjeldatud skripti alusel koostada skript, mis perioodiliselt tõmbaks CRL failid, teisendaks need antud kaustas PEM vormingusse, genereeriks sinna räsi symlingid </w:t>
-      </w:r>
-      <w:r>
         <w:lastRenderedPageBreak/>
-        <w:t>ning restardiks Apache. Panna see skript iga 12 tunni tagant käivituma. CRL failid, mida on vaja tõmmata, on järgnevad:</w:t>
+        <w:t>Punktis e viidatud esimeses ja/või teises juhendis kirjeldatud skripti alusel koostada skript, mis perioodiliselt tõmbaks CRL failid, teisendaks need antud kaustas PEM vormingusse, genereeriks sinna räsi symlingid ning restardiks Apache. Panna see skript iga 12 tunni tagant käivituma. CRL failid, mida on vaja tõmmata, on järgnevad:</w:t>
       </w:r>
     </w:p>
     <w:p>
@@ -2474,6 +2482,7 @@
         <w:jc w:val="left"/>
       </w:pPr>
       <w:r>
+        <w:lastRenderedPageBreak/>
         <w:t>Täiendada perioodilise uuendamise skripti selliselt, et tõmmatud crl failid kombineeritaks kokku üheks failiks, selliselt:</w:t>
       </w:r>
       <w:r>
@@ -2519,7 +2528,6 @@
         <w:jc w:val="left"/>
       </w:pPr>
       <w:r>
-        <w:lastRenderedPageBreak/>
         <w:t xml:space="preserve">kasutada nginx juures moodulit </w:t>
       </w:r>
       <w:r>
@@ -2534,9 +2542,6 @@
           <w:numId w:val="54"/>
         </w:numPr>
         <w:jc w:val="left"/>
-        <w:rPr>
-          <w:ins w:id="13" w:author="Author"/>
-        </w:rPr>
       </w:pPr>
       <w:r>
         <w:t>lisada seaded näidisfaili nginx-dhs01-imap.conf.example põhjal, vajadusel neid muutes</w:t>
@@ -2551,41 +2556,39 @@
         </w:numPr>
         <w:jc w:val="left"/>
       </w:pPr>
-      <w:ins w:id="14" w:author="Author">
-        <w:r>
-          <w:t>Kui soovitakse kasutada kasutaja arvutist OpenOffice.org</w:t>
-        </w:r>
-        <w:r>
-          <w:t xml:space="preserve"> </w:t>
-        </w:r>
-        <w:r>
-          <w:t>/</w:t>
-        </w:r>
-        <w:r>
-          <w:t xml:space="preserve"> </w:t>
-        </w:r>
-        <w:r>
-          <w:t>LibreOffice</w:t>
-        </w:r>
-        <w:r>
-          <w:t xml:space="preserve"> </w:t>
-        </w:r>
-        <w:r>
-          <w:t>/</w:t>
-        </w:r>
-        <w:r>
-          <w:t xml:space="preserve"> </w:t>
-        </w:r>
-        <w:r>
-          <w:t>Apache OpenOffice kaudu failide avamist muutmiseks ja tagasi salvestamist DHS rakendusse (s.t. kui peatükis 5.1 kirjeldatud seade conf.openoffice-client-extensions väärtus on mittetühi), siis luua http://dhs.example.com jaoks vajalik konf</w:t>
-        </w:r>
-        <w:r>
-          <w:t>iguratsioon</w:t>
-        </w:r>
-        <w:r>
-          <w:t>, mis suunab (302 redirect) kõik päringud ümber https://dhs.example.com peale sama URL'iga, ainult https protokolliga.</w:t>
-        </w:r>
-      </w:ins>
+      <w:r>
+        <w:t>Kui soovitakse kasutada kasutaja arvutist OpenOffice.org</w:t>
+      </w:r>
+      <w:r>
+        <w:t xml:space="preserve"> </w:t>
+      </w:r>
+      <w:r>
+        <w:t>/</w:t>
+      </w:r>
+      <w:r>
+        <w:t xml:space="preserve"> </w:t>
+      </w:r>
+      <w:r>
+        <w:t>LibreOffice</w:t>
+      </w:r>
+      <w:r>
+        <w:t xml:space="preserve"> </w:t>
+      </w:r>
+      <w:r>
+        <w:t>/</w:t>
+      </w:r>
+      <w:r>
+        <w:t xml:space="preserve"> </w:t>
+      </w:r>
+      <w:r>
+        <w:t>Apache OpenOffice kaudu failide avamist muutmiseks ja tagasi salvestamist DHS rakendusse (s.t. kui peatükis 5.1 kirjeldatud seade conf.openoffice-client-extensions väärtus on mittetühi), siis luua http://dhs.example.com jaoks vajalik konf</w:t>
+      </w:r>
+      <w:r>
+        <w:t>iguratsioon</w:t>
+      </w:r>
+      <w:r>
+        <w:t>, mis suunab (302 redirect) kõik päringud ümber https://dhs.example.com peale sama URL'iga, ainult https protokolliga.</w:t>
+      </w:r>
     </w:p>
     <w:p>
       <w:pPr>
@@ -2808,7 +2811,11 @@
       </w:r>
       <w:r>
         <w:br/>
-        <w:t>NB! Kui rakenduse töö ajal tekib OutOfMemoryError, siis kindlasti peab koheselt Java virtuaalmasinat restartima, s.t. Tomcat’i sulgema ning uuesti käivitama – muidu võib rakendus jääda vigasesse seisu! Selleks ongi vajalik eelpoolmainitud skript, sest see käivitatakse ka OutOfMemoryError puhul. Selle skripti kaudu peab tegema automaatse teavitamise, soovitavalt ka Tomcat’i automaatse taaskäivitamise.</w:t>
+        <w:t xml:space="preserve">NB! Kui rakenduse töö ajal tekib OutOfMemoryError, siis kindlasti peab koheselt Java virtuaalmasinat restartima, s.t. Tomcat’i sulgema ning uuesti käivitama – muidu võib rakendus jääda vigasesse seisu! Selleks ongi vajalik eelpoolmainitud skript, sest see </w:t>
+      </w:r>
+      <w:r>
+        <w:lastRenderedPageBreak/>
+        <w:t>käivitatakse ka OutOfMemoryError puhul. Selle skripti kaudu peab tegema automaatse teavitamise, soovitavalt ka Tomcat’i automaatse taaskäivitamise.</w:t>
       </w:r>
     </w:p>
     <w:p>
@@ -2833,9 +2840,6 @@
       </w:r>
       <w:r>
         <w:br/>
-      </w:r>
-      <w:r>
-        <w:lastRenderedPageBreak/>
         <w:t>&lt;?xml version="1.0" encoding="UTF-8"?&gt;</w:t>
       </w:r>
       <w:r>
@@ -2981,985 +2985,1065 @@
         </w:numPr>
       </w:pPr>
       <w:r>
-        <w:t xml:space="preserve">dir.root.shared [mittekohustuslik, vaikimisi </w:t>
-      </w:r>
-      <w:r>
-        <w:t>${dir.root}/shared</w:t>
-      </w:r>
-      <w:r>
-        <w:t>] viitab kaustale, mis peab olema klastris kõikide rakendusserverite vahel ühine.</w:t>
-      </w:r>
-    </w:p>
-    <w:p>
-      <w:pPr>
-        <w:pStyle w:val="ListParagraph"/>
-        <w:numPr>
-          <w:ilvl w:val="0"/>
-          <w:numId w:val="7"/>
-        </w:numPr>
-      </w:pPr>
-      <w:r>
-        <w:t>dir.root.local [mittekohustuslik, vaikimisi</w:t>
-      </w:r>
-      <w:r>
-        <w:t xml:space="preserve"> </w:t>
-      </w:r>
-      <w:r>
-        <w:t>${dir.root}/local] viitab kaustale, mis peab olema klastris igal rakendusserveril eraldi.</w:t>
-      </w:r>
-    </w:p>
-    <w:p>
-      <w:pPr>
-        <w:pStyle w:val="ListParagraph"/>
-        <w:numPr>
-          <w:ilvl w:val="0"/>
-          <w:numId w:val="7"/>
-        </w:numPr>
-      </w:pPr>
-      <w:r>
-        <w:t>db.* seaded viitavad PostgreSQL andmebaasiserverile ja sisaldavad õiget andmebaasi nime, kasutajanime ja parooli. Kui kustutate andmebaasi sisu, siis peate kustutama ka eelmise seadega viidatud andmekausta sisu.</w:t>
-      </w:r>
-    </w:p>
-    <w:p>
-      <w:pPr>
-        <w:pStyle w:val="ListParagraph"/>
-        <w:numPr>
-          <w:ilvl w:val="0"/>
-          <w:numId w:val="7"/>
-        </w:numPr>
-      </w:pPr>
-      <w:r>
-        <w:t xml:space="preserve">ooo.exe </w:t>
-      </w:r>
-      <w:r>
-        <w:t xml:space="preserve">[mittekohustuslik, vaikimisi tühi] </w:t>
-      </w:r>
-      <w:r>
-        <w:t>viitab OpenOffice.org käivitusfailile.</w:t>
-      </w:r>
-      <w:r>
-        <w:t xml:space="preserve"> Kui tühi, siis DHS rakenduse käivitumisel ei käivitata OpenOffice.org protsessi. Kui mittetühi, siis käivitatakse. Kui OpenOffice.org protsess käivitatakse mujalt (näiteks välise </w:t>
-      </w:r>
-      <w:r>
-        <w:lastRenderedPageBreak/>
-        <w:t>monitoorimise skripti kaudu, vt. peatükk 4, alampeatükk OpenOffice.org punkt 2), siis jätta tühjaks.</w:t>
-      </w:r>
-    </w:p>
-    <w:p>
-      <w:pPr>
-        <w:pStyle w:val="ListParagraph"/>
-        <w:numPr>
-          <w:ilvl w:val="0"/>
-          <w:numId w:val="7"/>
-        </w:numPr>
-      </w:pPr>
-      <w:r>
-        <w:t>ooo.port [mittekohustuslik, vaikimisi 8100] viitab TCP pordile, millel OpenOffice</w:t>
-      </w:r>
-      <w:r>
-        <w:t>.org</w:t>
-      </w:r>
-      <w:r>
-        <w:t xml:space="preserve"> protsess kuulama pannakse ning millele DHS rakendus ühendab.</w:t>
-      </w:r>
-      <w:r>
-        <w:t xml:space="preserve"> DHS rakendus kontrollib OpenOffice.org ühenduse kättesaadavust antud pordil iga 60 sekundi tagant (olenemata sellest kas ooo.exe on tühi või mitte).</w:t>
-      </w:r>
-    </w:p>
-    <w:p>
-      <w:pPr>
-        <w:pStyle w:val="ListParagraph"/>
-        <w:numPr>
-          <w:ilvl w:val="0"/>
-          <w:numId w:val="7"/>
-        </w:numPr>
-      </w:pPr>
-      <w:r>
-        <w:t>mail.host viitab SMTP serverile, mille kaudu saab e-maile välja saata. NB! E-maili serveris tuleb seada e-kirja suuruse piirang vastavaks DHS’is maxAttachedFilesSize parameetri (administraatori kasutajaliideses) väärtusele, lähtudes järgnevast näitest:</w:t>
-      </w:r>
-    </w:p>
-    <w:p>
-      <w:pPr>
-        <w:pStyle w:val="ListParagraph"/>
-        <w:numPr>
-          <w:ilvl w:val="1"/>
-          <w:numId w:val="7"/>
-        </w:numPr>
-      </w:pPr>
-      <w:r>
-        <w:t>Kui maxAttachedFilesSize väärtus on 10, siis see tähendab et kasutajal lubatakse dokumendi väljasaatmisel kaasa panna maksimaalselt 10 MB kogusuuruses faile.</w:t>
-      </w:r>
-    </w:p>
-    <w:p>
-      <w:pPr>
-        <w:pStyle w:val="ListParagraph"/>
-        <w:numPr>
-          <w:ilvl w:val="1"/>
-          <w:numId w:val="7"/>
-        </w:numPr>
-      </w:pPr>
-      <w:r>
-        <w:t>Kui dokumendi väljasaatmisel pannakse kaasa faile kogusuuruses 10 MB, siis see teisendub e-kirja suuruseks 13,3 MB (kuna failid on base64 kodeeringus 33% suuremad). Pluss mõnikümmend kilobaiti kirja sisule ja päistele.</w:t>
-      </w:r>
-    </w:p>
-    <w:p>
-      <w:pPr>
-        <w:pStyle w:val="ListParagraph"/>
-        <w:numPr>
-          <w:ilvl w:val="1"/>
-          <w:numId w:val="7"/>
-        </w:numPr>
-      </w:pPr>
-      <w:r>
-        <w:t>Seega peab e-maili serveris e-kirja suuruse piiranguks panema minimaalselt (rohkem võib ka olla) 14 MB kui DHS-is on maxAttachedFilesSize parameetri väärtus on 10.</w:t>
-      </w:r>
-    </w:p>
-    <w:p>
-      <w:pPr>
-        <w:pStyle w:val="ListParagraph"/>
-        <w:numPr>
-          <w:ilvl w:val="0"/>
-          <w:numId w:val="7"/>
-        </w:numPr>
-      </w:pPr>
-      <w:r>
-        <w:t>mail.messageFolder [mittekohustuslik, vaikimisi tühi] kui mittetühi, siis salvestatakse kõik väljasaadetud e-mailid originaalformaadis antud seadega määratud kausta. Kasulik probleemide lahendamiseks.</w:t>
-      </w:r>
-    </w:p>
-    <w:p>
-      <w:pPr>
-        <w:pStyle w:val="ListParagraph"/>
-        <w:numPr>
-          <w:ilvl w:val="0"/>
-          <w:numId w:val="7"/>
-        </w:numPr>
-      </w:pPr>
-      <w:r>
-        <w:t>cas.casServerUrl viitab autentimise (CAS) rakenduse aadressile. Väärtus peab lõppema kaldkriipsuga, näiteks https://dhs.example.com/cas/</w:t>
-      </w:r>
-    </w:p>
-    <w:p>
-      <w:pPr>
-        <w:pStyle w:val="ListParagraph"/>
-        <w:numPr>
-          <w:ilvl w:val="0"/>
-          <w:numId w:val="7"/>
-        </w:numPr>
-      </w:pPr>
-      <w:r>
-        <w:t>external.authentication.defaultAdministratorUserNames sisaldab komaga eraldatud nimekirja kasutajatunnustest (isikukoodidest), kes sisselogimise järel rakenduse administraatori rolli külge saavad.</w:t>
-      </w:r>
-    </w:p>
-    <w:p>
-      <w:pPr>
-        <w:pStyle w:val="ListParagraph"/>
-        <w:numPr>
-          <w:ilvl w:val="0"/>
-          <w:numId w:val="7"/>
-        </w:numPr>
-      </w:pPr>
-      <w:r>
-        <w:t>server.url viitab URL-ile, kus DHS rakendus jooksma hakkab (sinna tulevad päringud CAS-ist tagasi ning seda kasutatakse väljasaadetavates e-mailides dokumendi linkides).</w:t>
-      </w:r>
-    </w:p>
-    <w:p>
-      <w:pPr>
-        <w:pStyle w:val="ListParagraph"/>
-        <w:numPr>
-          <w:ilvl w:val="0"/>
-          <w:numId w:val="7"/>
-        </w:numPr>
-      </w:pPr>
-      <w:r>
-        <w:t>useClientIpFromXForwardedForHttpHeader [mittekohustuslik, vaikimisi false] määrata true siis kui proxy (Apache</w:t>
-      </w:r>
-      <w:r>
-        <w:t xml:space="preserve"> või nginx</w:t>
-      </w:r>
-      <w:r>
-        <w:t xml:space="preserve">) ühendub rakendusserveri (Tomcat) külge http:// või https:// protokolli kaudu, sest siis </w:t>
-      </w:r>
-      <w:r>
-        <w:t xml:space="preserve">proxy </w:t>
-      </w:r>
-      <w:r>
-        <w:t>paigutab kasutaja IP aadressi X-Forwarded-For HTTP päisesse. Määrata false siis kui kasutajad ühenduvad otse rakendusserveri külge või kui proxy ühendub rakendusserveri külge ajp:// protokolli kaudu.</w:t>
-      </w:r>
-    </w:p>
-    <w:p>
-      <w:pPr>
-        <w:pStyle w:val="ListParagraph"/>
-        <w:numPr>
-          <w:ilvl w:val="0"/>
-          <w:numId w:val="7"/>
-        </w:numPr>
-      </w:pPr>
-      <w:r>
-        <w:t>ldap.* seaded viitavad Active Directory serverile, millelt kasutajate ja gruppide infot tõmbama hakatakse. Järgnevalt on välja toodud ainult kohustuslikud seaded (kõik Active Directory’ga seotud seaded, s.h. mittekohustuslikud seaded, on täpsemalt dokumenteeritud spetsifikatsioonidokumendis Liidestused - Active Directory.docx):</w:t>
-      </w:r>
-    </w:p>
-    <w:p>
-      <w:pPr>
-        <w:pStyle w:val="ListParagraph"/>
-        <w:numPr>
-          <w:ilvl w:val="1"/>
-          <w:numId w:val="7"/>
-        </w:numPr>
-      </w:pPr>
-      <w:r>
-        <w:t>ldap.authentication.java.naming.provider.url viitab Active Directory serverile ja pordile, mida kasutada LDAP protokolli kaudu kasutaja ja gruppide info tõmbamiseks, näiteks ldap://fw.viljandimaa.ee:389</w:t>
-      </w:r>
-    </w:p>
-    <w:p>
-      <w:pPr>
-        <w:pStyle w:val="ListParagraph"/>
-        <w:numPr>
-          <w:ilvl w:val="1"/>
-          <w:numId w:val="7"/>
-        </w:numPr>
-      </w:pPr>
-      <w:r>
-        <w:t xml:space="preserve">ldap.synchronization.java.naming.security.principal viitab Active Directory serveris olevale kasutajanimele, koos domeeniga, näiteks </w:t>
-      </w:r>
-      <w:r>
-        <w:br/>
-        <w:t>dhs-test@viljandi.maavalitsus</w:t>
-      </w:r>
-    </w:p>
-    <w:p>
-      <w:pPr>
-        <w:pStyle w:val="ListParagraph"/>
-        <w:numPr>
-          <w:ilvl w:val="1"/>
-          <w:numId w:val="7"/>
-        </w:numPr>
-      </w:pPr>
-      <w:r>
-        <w:t>ldap.synchronization.java.naming.security.credentials viitab eelmise seadega määratud kasutaja paroolile Active Directory serveris</w:t>
-      </w:r>
-    </w:p>
-    <w:p>
-      <w:pPr>
-        <w:pStyle w:val="ListParagraph"/>
-        <w:numPr>
-          <w:ilvl w:val="1"/>
-          <w:numId w:val="7"/>
-        </w:numPr>
-      </w:pPr>
-      <w:r>
-        <w:t>ldap.synchronization.userSearchBase viitab Active Directory alamosa nimetusele, mille alt kasutajaid otsitakse, näiteks</w:t>
-      </w:r>
-      <w:r>
-        <w:br/>
-        <w:t>CN=Users,DC=viljandi,DC=maavalitsus</w:t>
-      </w:r>
-    </w:p>
-    <w:p>
-      <w:pPr>
-        <w:pStyle w:val="ListParagraph"/>
-        <w:numPr>
-          <w:ilvl w:val="1"/>
-          <w:numId w:val="7"/>
-        </w:numPr>
-      </w:pPr>
-      <w:r>
-        <w:t>ldap.synchronization.groupSearchBase viitab Active Directory alamosa nimetusele, mille alt gruppe otsitakse, näiteks</w:t>
-      </w:r>
-      <w:r>
-        <w:br/>
-        <w:t>CN=Users,DC=viljandi,DC=maavalitsus</w:t>
-      </w:r>
-    </w:p>
-    <w:p>
-      <w:pPr>
-        <w:pStyle w:val="ListParagraph"/>
-        <w:numPr>
-          <w:ilvl w:val="1"/>
-          <w:numId w:val="7"/>
-        </w:numPr>
-      </w:pPr>
-      <w:r>
-        <w:t>ldap.synchronization.organizationalUnitSearchBase viitab Active Directory alamosa nimetusele, mille alt struktuuriüksuste tippe järgmise päringuga otsitakse, näiteks OU=Haldusala,DC=viljandi,DC=maavalitsus</w:t>
-      </w:r>
-    </w:p>
-    <w:p>
-      <w:pPr>
-        <w:pStyle w:val="ListParagraph"/>
-        <w:numPr>
-          <w:ilvl w:val="1"/>
-          <w:numId w:val="7"/>
-        </w:numPr>
-      </w:pPr>
-      <w:r>
-        <w:t>ldap.synchronization.organizationalUnitSearchQuery määrab päringu, millega leitakse struktuuriüksuste alamosade tipud, näiteks (|(distinguishedName=OU=Alamosa1,OU=Haldusala,DC=viljandi,DC=maavalitsu</w:t>
-      </w:r>
-      <w:r>
-        <w:lastRenderedPageBreak/>
-        <w:t>s)(distinguishedName=OU=Alamosa2,OU=Haldusala,DC=viljandi,DC=maavalitsus))</w:t>
-      </w:r>
-    </w:p>
-    <w:p>
-      <w:pPr>
-        <w:pStyle w:val="ListParagraph"/>
-        <w:numPr>
-          <w:ilvl w:val="1"/>
-          <w:numId w:val="7"/>
-        </w:numPr>
-      </w:pPr>
-      <w:r>
-        <w:t>ldap.synchronization.organizationalUnitSecondarySearchQuery määrab päringu, millega otsitakse struktuuriüksuseid, kasutades eelneva päringuga leitud tippusid baasidena, näiteks (&amp;(objectClass=organizationalUnit)(! (|(distinguishedName=OU=Alamosa1,OU=Haldusala,DC=viljandi,DC=maavalitsus)(distinguishedName=OU=Alamosa2,OU=Haldusala,DC=viljandi,DC=maavalitsus))))</w:t>
-      </w:r>
-    </w:p>
-    <w:p>
-      <w:pPr>
-        <w:pStyle w:val="ListParagraph"/>
-        <w:numPr>
-          <w:ilvl w:val="0"/>
-          <w:numId w:val="7"/>
-        </w:numPr>
-      </w:pPr>
-      <w:r>
-        <w:t>SiM/SMIT/PPA puhul ldap.* seadete asemel kasutada amr.* seadeid, mis viitavad Ametnikuregistri veebiteenusele</w:t>
-      </w:r>
-    </w:p>
-    <w:p>
-      <w:pPr>
-        <w:pStyle w:val="ListParagraph"/>
-        <w:numPr>
-          <w:ilvl w:val="1"/>
-          <w:numId w:val="7"/>
-        </w:numPr>
-      </w:pPr>
-      <w:r>
-        <w:t>amr.service.url viitab Ametnikuregistri veebiteenuse SOAP aadressile</w:t>
-      </w:r>
-    </w:p>
-    <w:p>
-      <w:pPr>
-        <w:pStyle w:val="ListParagraph"/>
-        <w:numPr>
-          <w:ilvl w:val="1"/>
-          <w:numId w:val="7"/>
-        </w:numPr>
-      </w:pPr>
-      <w:r>
-        <w:t>amr.org.id on DHS rakendust kasutava asutuse ID Ametnikuregistris</w:t>
-      </w:r>
-    </w:p>
-    <w:p>
-      <w:pPr>
-        <w:pStyle w:val="ListParagraph"/>
-        <w:numPr>
-          <w:ilvl w:val="0"/>
-          <w:numId w:val="7"/>
-        </w:numPr>
-      </w:pPr>
-      <w:r>
-        <w:t>x-tee.* seaded viitavad X-tee turvaserverile, mille kaudu DVK päringuid teostatakse.</w:t>
-      </w:r>
-    </w:p>
-    <w:p>
-      <w:pPr>
-        <w:pStyle w:val="ListParagraph"/>
-        <w:numPr>
-          <w:ilvl w:val="1"/>
-          <w:numId w:val="7"/>
-        </w:numPr>
-      </w:pPr>
-      <w:r>
-        <w:t>x-tee.security-server - X-tee turvaserveri URL. See X-tee turvaserver peab olema liitunud soovitud X-tee keskkonnaga (toodang või test), mille kaudu on ligipääs soovitud DVK keskkonnale (toodang või test).</w:t>
-      </w:r>
-    </w:p>
-    <w:p>
-      <w:pPr>
-        <w:pStyle w:val="ListParagraph"/>
-        <w:numPr>
-          <w:ilvl w:val="1"/>
-          <w:numId w:val="7"/>
-        </w:numPr>
-      </w:pPr>
-      <w:r>
-        <w:t>x-tee.institution – asutuse äriregistri kood, mida kasutatakse üle X-tee DVK päringute tegemisel</w:t>
-      </w:r>
-    </w:p>
-    <w:p>
-      <w:pPr>
-        <w:pStyle w:val="ListParagraph"/>
-        <w:numPr>
-          <w:ilvl w:val="1"/>
-          <w:numId w:val="7"/>
-        </w:numPr>
-      </w:pPr>
-      <w:r>
-        <w:t>x-tee.id-code – kahekohaline riigi kood, mille järel on isikukood, mida kasutatakse üle X-tee DVK päringute tegemisel. Väärtus peab olema kujul EE01234567890</w:t>
-      </w:r>
-    </w:p>
-    <w:p>
-      <w:pPr>
-        <w:pStyle w:val="ListParagraph"/>
-        <w:numPr>
-          <w:ilvl w:val="1"/>
-          <w:numId w:val="7"/>
-        </w:numPr>
-      </w:pPr>
-      <w:r>
-        <w:t>x-tee.receivedDocumentsFolder [mittekohustuslik, vaikimisi tühi] kui mittetühi, siis salvestatakse kõik DVK kaudu vastuvõetud sõnumid originaalformaadis antud seadega määratud kausta. Kasulik probleemide lahendamiseks.</w:t>
-      </w:r>
-    </w:p>
-    <w:p>
-      <w:pPr>
-        <w:pStyle w:val="ListParagraph"/>
-        <w:numPr>
-          <w:ilvl w:val="1"/>
-          <w:numId w:val="7"/>
-        </w:numPr>
-      </w:pPr>
-      <w:r>
-        <w:t>x-tee.sentDocumentsFolder [mittekohustuslik, vaikimisi tühi] kui mittetühi, siis salvestatakse kõik DVK kaudu väljasaadetud sõnumid originaalformaadis antud seadega määratud kausta. Kasulik probleemide lahendamiseks.</w:t>
-      </w:r>
-    </w:p>
-    <w:p>
-      <w:pPr>
-        <w:ind w:left="1080"/>
-      </w:pPr>
-      <w:r>
-        <w:t>Nii see äriregistri kood kui ka isikukood peavad olema registreeritud selles DVK keskkonnas (toodang või test), mille külge X-tee turvaserveri kaudu ühendatud ollakse – äriregistri koodi ja isikukoodi alusel lubab DVK keskkond sooritada päringuid.</w:t>
-      </w:r>
-    </w:p>
-    <w:p>
-      <w:pPr>
-        <w:pStyle w:val="ListParagraph"/>
-        <w:numPr>
-          <w:ilvl w:val="0"/>
-          <w:numId w:val="7"/>
-        </w:numPr>
-      </w:pPr>
-      <w:r>
-        <w:t>imap.server.port määrab DHS rakenduse sees serveeritava IMAP teenuse pordi.</w:t>
-      </w:r>
-      <w:r>
-        <w:br/>
-        <w:t>Kasutaja arvuti jaoks peab IMAP teenus olema kättesaadav pordil 143. Kui DHS rakendust jooksutada Unix'is tavakasutaja õigustes, siis pole privileege kasutada porte &lt; 1024. Siis tuleks seada IMAP teenus töötama mõnel kõrgemal pordil, nt. 1143 ning lisada serveri tulemüüri pordi suunamine 143 -&gt; 1143, näiteks selliselt:</w:t>
-      </w:r>
-      <w:r>
-        <w:br/>
-        <w:t>iptables -t nat -A PREROUTING -p tcp -d 192.168.41.61 --dport 143 -j DNAT --to-destination 192.168.41.61:1143</w:t>
-      </w:r>
-    </w:p>
-    <w:p>
-      <w:pPr>
-        <w:pStyle w:val="ListParagraph"/>
-        <w:numPr>
-          <w:ilvl w:val="0"/>
-          <w:numId w:val="7"/>
-        </w:numPr>
-      </w:pPr>
-      <w:r>
-        <w:t>imap.messageFolder [mittekohustuslik, vaikimisi tühi] kui mittetühi, siis salvestatakse kõik IMAP teenuses vastuvõetud e-mailid originaalformaadis antud seadega määratud kausta. Kasulik probleemide lahendamiseks.</w:t>
-      </w:r>
-    </w:p>
-    <w:p>
-      <w:pPr>
-        <w:pStyle w:val="ListParagraph"/>
-      </w:pPr>
-      <w:r>
-        <w:t>mso.url viitab MSO veebiteenuse SOAP aadressile. Kui väärtus jätta tühjaks, siis rakendus ei kasuta MSO veebiteenust ja samad tegevused teostatakse OpenOffice</w:t>
-      </w:r>
-      <w:r>
-        <w:t>.org</w:t>
-      </w:r>
-      <w:r>
-        <w:t xml:space="preserve"> abil.</w:t>
-      </w:r>
-    </w:p>
-    <w:p>
-      <w:pPr>
-        <w:pStyle w:val="ListParagraph"/>
-        <w:numPr>
-          <w:ilvl w:val="0"/>
-          <w:numId w:val="7"/>
-        </w:numPr>
-      </w:pPr>
-      <w:r>
-        <w:t>kerberos.* seaded</w:t>
-      </w:r>
-      <w:r>
-        <w:t xml:space="preserve"> viitavad Active Directory serverile, mida kasutatakse Kerberos protokolli kaudu kasutajate autentimiseks, kui kasutajad IMAP kaudu DHS rakendusse ühendavad</w:t>
-      </w:r>
-    </w:p>
-    <w:p>
-      <w:pPr>
-        <w:pStyle w:val="ListParagraph"/>
-        <w:numPr>
-          <w:ilvl w:val="1"/>
-          <w:numId w:val="7"/>
-        </w:numPr>
-      </w:pPr>
-      <w:r>
-        <w:t>kerberos.conf viitab operatsioonisüsteemis paigaldatud Kerberos klienttarkvara konfiguratsioonifailile, näiteks /etc/krb5.conf . Kerberos protokolli kaudu kasutajate autentimise korrektseks toimimiseks peavad DHS rakenduse masinas olema tehtud peatükk 4 alampeatükis Kerberos kirjeldatud tegevused.</w:t>
-      </w:r>
-    </w:p>
-    <w:p>
-      <w:pPr>
-        <w:pStyle w:val="ListParagraph"/>
-        <w:numPr>
-          <w:ilvl w:val="1"/>
-          <w:numId w:val="7"/>
-        </w:numPr>
-      </w:pPr>
-      <w:r>
-        <w:t>kerberos.kdc viitab Active Directory serverile ja pordile, mida kasutada Kerberos protokolli kaudu kasutajate autentimiseks, näiteks fw.viljandimaa.ee:88</w:t>
-      </w:r>
-    </w:p>
-    <w:p>
-      <w:pPr>
-        <w:pStyle w:val="ListParagraph"/>
-        <w:numPr>
-          <w:ilvl w:val="1"/>
-          <w:numId w:val="7"/>
-        </w:numPr>
-      </w:pPr>
-      <w:r>
-        <w:t xml:space="preserve">kerberos.realm viitab Active Directory serveris olevale Windows domeeni täispikale nimetusele, kirjutada suurtähtedega, näiteks VILJANDI.MAAVALITSUS . NB! Siin olev domeeni Domeeni nimetus peab kindlasti olema täispikk ja kindlasti olema kirjutatud suurtähtedega. Näiteks kuigi kasutajad võivad saada </w:t>
-      </w:r>
-      <w:r>
-        <w:lastRenderedPageBreak/>
-        <w:t>Windowsisse autentida ka lühema domeeniga VILJANDI\username (ja ka LDAP ligipääsul võib töötada kasutajanime lõpus lühem domeen (CAS seade ldap.userDn, DHS seade ldap.synchronization.java.naming.security.principal)), siis siin peab Kerberos autentimise jaoks kindlasti olema täispikk domeeni nimi VILJANDI.MAAVALITSUS, muidu autentimine ebaõnnestub. Samuti, kui täispikk domeeni nimi peab olema kirjutatud suurtähtedega, muidu autentimine ebaõnnestub.</w:t>
-      </w:r>
-    </w:p>
-    <w:p>
-      <w:pPr>
-        <w:pStyle w:val="ListParagraph"/>
-        <w:numPr>
-          <w:ilvl w:val="0"/>
-          <w:numId w:val="7"/>
-        </w:numPr>
-      </w:pPr>
-      <w:r>
-        <w:t xml:space="preserve">SiM/SMIT/PPA puhul kerberos.* seadete asemel kasutada </w:t>
-      </w:r>
-      <w:r>
-        <w:t>passthru.authentication.servers</w:t>
-      </w:r>
-      <w:r>
-        <w:t xml:space="preserve"> seadet, mis </w:t>
-      </w:r>
-      <w:r>
-        <w:t xml:space="preserve"> </w:t>
-      </w:r>
-      <w:r>
-        <w:t>viitavad Active Directory serverile, mida kasutatakse NTLM „passthrough“ protokolli kaudu kasutajate autentimiseks, kui kasutajad IMAP kaudu DHS rakendusse ühendavad; väärtuseks määrata Active Directory serveri aadress või komaga eraldatult mitu aadressi</w:t>
-      </w:r>
-    </w:p>
-    <w:p>
-      <w:pPr>
-        <w:pStyle w:val="ListParagraph"/>
-        <w:numPr>
-          <w:ilvl w:val="0"/>
-          <w:numId w:val="7"/>
-        </w:numPr>
-      </w:pPr>
-      <w:r>
-        <w:t>jdigidoc.test [mittekohustuslik, vaikimisi false] Toodangkeskkonnas kasutada false, siis tehakse digiallkirjastamisel kehtivuskinnituspäringud (OSCP) vastu Sertifitseerimis-keskuse serverit ja Mobiil-ID jaoks päringuid vastu Sertifitseerimiskeskuse DigiDocService toodangteenust. Testkeskkonnas võib kasutada true, siis tehakse digiallkirjastamise kehtivuskinnituspäringud vastu OpenXAdES testserverit ja Mobiil-ID jaoks päringuid vastu OpenXAdES DigiDocService testteenust. Kui kasutada false, siis test ID-kaarte ei saa digiallkirjastamisel kasutada ning test ID-kaartidega antu</w:t>
-      </w:r>
-      <w:r>
-        <w:t>d</w:t>
-      </w:r>
-      <w:r>
-        <w:t xml:space="preserve"> allkirju ja vastu test kehtivuskinnitusteenust antud allkirju näidatakse kehtetuna.</w:t>
-      </w:r>
-    </w:p>
-    <w:p>
-      <w:pPr>
-        <w:pStyle w:val="ListParagraph"/>
-        <w:numPr>
-          <w:ilvl w:val="0"/>
-          <w:numId w:val="7"/>
-        </w:numPr>
-      </w:pPr>
-      <w:r>
-        <w:t>mobile-id.service-name [mittekohustuslik, vaikimisi tühi] kui tühi, siis mobiil-ID on välja lülitatud. Kui mittetühi, siis mobiil-ID on sisselülitatud ja antud seadega määratud väärtust kasutatakse DigiDocService’ile päringuid tehes ServiceName välja väärtusena. ServiceName on telefonil kuvatav teenuse nimetus, maksimaalne pikkus 20 tähemärki. Eelnevalt on vajalik kasutatava teenuse nimetuse kokkuleppimine Sertifitseerimiskeskusega. Lisaks vt. peatükk 5.1.2 HTTPS sertifikaatide kohta.</w:t>
-      </w:r>
-    </w:p>
-    <w:p>
-      <w:pPr>
-        <w:pStyle w:val="ListParagraph"/>
-        <w:numPr>
-          <w:ilvl w:val="0"/>
-          <w:numId w:val="7"/>
-        </w:numPr>
-      </w:pPr>
-      <w:r>
-        <w:t xml:space="preserve">SiM/SMIT/PPA puhul </w:t>
-      </w:r>
-      <w:r>
-        <w:t xml:space="preserve">email.* seaded viitavad DHS rakenduse sees serveeritavale SMTP teenusele. </w:t>
-      </w:r>
-      <w:r>
-        <w:t xml:space="preserve">Kasutaja arvuti jaoks peab </w:t>
-      </w:r>
-      <w:r>
-        <w:t xml:space="preserve">SMTP teenus olema kättesaadav pordil 25. Kui DHS rakendust jooksutada Unix'is tavakasutaja õigustes, siis pole privileege kasutada porte &lt; 1024. Siis tuleks seada SMTP teenus töötama mõnel kõrgemal pordil, nt. 1025 ning lisada serveri tulemüüri pordi suunamine 25 -&gt; 1025. SMTP teenus on mõeldud selleks, et skanner saaks saata e-maili otse DHS rakendusse. SMTP teenus võtab vastu ainult ühele kindlale aadressile saadetud e-maile, ülejäänutest keeldub. Aadress, millele saadetud kirju vastu võetakse (näiteks </w:t>
-      </w:r>
-      <w:r>
-        <w:t>scan@dhs.example.</w:t>
-      </w:r>
-      <w:r>
-        <w:t>com</w:t>
-      </w:r>
-      <w:r>
-        <w:t>) pannakse kokku kahest osast, @-märgist vasakpoolne osa defineeritakse seadega email.to.scanned.local-part ning parempoolne osa seadega email.server.domain.</w:t>
-      </w:r>
-    </w:p>
-    <w:p>
-      <w:pPr>
-        <w:pStyle w:val="ListParagraph"/>
-        <w:numPr>
-          <w:ilvl w:val="0"/>
-          <w:numId w:val="7"/>
-        </w:numPr>
-      </w:pPr>
-      <w:r>
-        <w:t xml:space="preserve">SiM/SMIT/PPA puhul </w:t>
-      </w:r>
-      <w:r>
-        <w:t>ocr.url viitab tekstituvastuse veebiteenuse SOAP aadressile. Kui väärtus jätta tühjaks, siis rakendus ei kasuta tekstituvastuse veebiteenust.</w:t>
-      </w:r>
-    </w:p>
-    <w:p>
-      <w:pPr>
-        <w:pStyle w:val="ListParagraph"/>
-        <w:numPr>
-          <w:ilvl w:val="0"/>
-          <w:numId w:val="7"/>
-        </w:numPr>
-      </w:pPr>
-      <w:r>
-        <w:t xml:space="preserve">PPA puhul </w:t>
-      </w:r>
-      <w:r>
-        <w:t>archivals-additional</w:t>
-      </w:r>
-      <w:r>
-        <w:t xml:space="preserve"> [mittekohustuslik, vaikimisi tühi] kui mittetühi, siis semikoolonitega eraldatult sisaldab arhiivimoodustajate seadeid; iga arhiivimoodustaja seade peab olema ID + „/“ + kirjeldus; ID tohib sisaldada [a-zA-Z0-9] ja seda kasutatakse hoidla nime suffiksina, kirjeldus võib sisaldada kõiki tähemärke (täpitähed peavad olema pagendatud vastavalt peatüki alguses viidatule); PPA puhul määrata väärtuseks näiteks </w:t>
-      </w:r>
-      <w:r>
-        <w:t>PPA/PPA;PohjaPref/P\u00F5hja PREF;LounaPref/L\u00F5una PREF;IdaPref/Ida PREF;LaanePref/L\u00E4\u00E4ne PREF</w:t>
-      </w:r>
-    </w:p>
-    <w:p>
-      <w:pPr>
-        <w:pStyle w:val="ListParagraph"/>
-        <w:numPr>
-          <w:ilvl w:val="0"/>
-          <w:numId w:val="7"/>
-        </w:numPr>
-      </w:pPr>
-      <w:r>
-        <w:t xml:space="preserve">PPA puhul </w:t>
-      </w:r>
-      <w:r>
-        <w:t xml:space="preserve">imap-folders.*.subfolderType [mittekohustuslik, vaikimisi kõigil fixed] </w:t>
-      </w:r>
-      <w:r>
-        <w:t xml:space="preserve">määrab Outlooki kaustade alamkaustade tekkimise (fikseeritud kaustad või kasutajapõhised), täpsemalt vaata </w:t>
-      </w:r>
-      <w:r>
-        <w:t>spetsifikatsioonidokument; PPA puhul määrata kõigil (imap-folders.incomingLetters.subfolderType, imap-folders.attachments.subfolderType, imap-foders.outgoingLetters.subfolderType, imap-folders.sendingFailed.subfolderType) väärtuseks näiteks fixed;PPA;P\u00F5hi;L\u00F5una;Ida;L\u00E4\u00E4s</w:t>
-      </w:r>
-    </w:p>
-    <w:p>
-      <w:pPr>
-        <w:pStyle w:val="ListParagraph"/>
-        <w:numPr>
-          <w:ilvl w:val="0"/>
-          <w:numId w:val="7"/>
-        </w:numPr>
-      </w:pPr>
-      <w:r>
-        <w:t xml:space="preserve">logo.file [mittekohustuslik, vaikimisi tühi] kui tühi, siis DHS rakenduse veebilehe päises kuvatakse vaikelogo. Kui mittetühi, siis loetakse brauserist logo URL’i poole pöördumisel antud seadega viidatud faili sisu. Kui faili lugemisel tuleb viga, siis logitakse hoiatus. Faili tüüp leitakse faili laiendi põhjal. Sobiv logo </w:t>
-      </w:r>
-      <w:r>
-        <w:t>peab olema PNG formaadis, suurusega 184 x 57 pikslit ning läbipaistva taustaga.</w:t>
-      </w:r>
-    </w:p>
-    <w:p>
-      <w:pPr>
-        <w:pStyle w:val="ListParagraph"/>
-        <w:numPr>
-          <w:ilvl w:val="0"/>
-          <w:numId w:val="7"/>
-        </w:numPr>
-      </w:pPr>
-      <w:r>
-        <w:t xml:space="preserve">system.usages.enabled [mittekohustuslik, vaikimisi true] Muuta false-iks pärast seda kui rakendus on esmakordselt paigaldatud ja käivitatud ja vähemalt ühe korra on </w:t>
-      </w:r>
-      <w:r>
-        <w:lastRenderedPageBreak/>
-        <w:t>suvaline kasutaja edukalt sisse loginud. False-iks muutmine lülitab välja Alfrescos ebavajaliku funktsionaalsuse kasutajate poolt tarbitud kettaruumi arvutamise kohta; kahjuks ei saa Alfresco vea tõttu see väärtus olla juba vaikimisi false.</w:t>
-      </w:r>
-    </w:p>
-    <w:p>
-      <w:pPr>
-        <w:pStyle w:val="ListParagraph"/>
-        <w:numPr>
-          <w:ilvl w:val="0"/>
-          <w:numId w:val="7"/>
-        </w:numPr>
-      </w:pPr>
-      <w:r>
-        <w:t>jobs.enabled [mittekohustuslik, vaikimisi true] vt. klasterdamine</w:t>
-      </w:r>
-    </w:p>
-    <w:p>
-      <w:pPr>
-        <w:pStyle w:val="ListParagraph"/>
-        <w:numPr>
-          <w:ilvl w:val="0"/>
-          <w:numId w:val="7"/>
-        </w:numPr>
-      </w:pPr>
-      <w:r>
-        <w:t>alfresco.cluster.name [mittekohustuslik, vaikimisi tühi] vt. klasterdamine</w:t>
-      </w:r>
-    </w:p>
-    <w:p>
-      <w:pPr>
-        <w:pStyle w:val="ListParagraph"/>
-        <w:numPr>
-          <w:ilvl w:val="0"/>
-          <w:numId w:val="7"/>
-        </w:numPr>
-      </w:pPr>
-      <w:r>
-        <w:t>project.test [mittekohustuslik, vaikimisi false] kui määrata true, siis rakendub järgnev:</w:t>
-      </w:r>
-    </w:p>
-    <w:p>
-      <w:pPr>
-        <w:pStyle w:val="ListParagraph"/>
-        <w:numPr>
-          <w:ilvl w:val="1"/>
-          <w:numId w:val="7"/>
-        </w:numPr>
-      </w:pPr>
-      <w:r>
-        <w:t>Kasutaja andmete uuendamisel määratakse e-maili aadressiks mail.from.default seadega määratud väärtus</w:t>
-      </w:r>
-    </w:p>
-    <w:p>
-      <w:pPr>
-        <w:pStyle w:val="ListParagraph"/>
-        <w:numPr>
-          <w:ilvl w:val="1"/>
-          <w:numId w:val="7"/>
-        </w:numPr>
-      </w:pPr>
-      <w:r>
-        <w:t>Rakendusse luuakse süsteemsete meiliteavituste jaoks testmallid – ainult uue paigalduse puhul (rakenduse esmakordsel käivitamisel tühja baasi pealt)</w:t>
-      </w:r>
-    </w:p>
-    <w:p>
-      <w:pPr>
-        <w:pStyle w:val="ListParagraph"/>
-        <w:numPr>
-          <w:ilvl w:val="1"/>
-          <w:numId w:val="7"/>
-        </w:numPr>
-      </w:pPr>
-      <w:r>
-        <w:t>Veebilehe resurssid (JavaScript, pildid, CSS) laetakse brauserisse igal päringul uuesti</w:t>
-      </w:r>
-    </w:p>
-    <w:p>
-      <w:pPr>
-        <w:pStyle w:val="ListParagraph"/>
-        <w:numPr>
-          <w:ilvl w:val="1"/>
-          <w:numId w:val="7"/>
-        </w:numPr>
-      </w:pPr>
-      <w:r>
-        <w:t>Teatud funktsionaalsuse juures rakenduvad debugimiseks mõeldud lisakontrollid või lisateated</w:t>
-      </w:r>
-    </w:p>
-    <w:p>
-      <w:pPr>
-        <w:pStyle w:val="ListParagraph"/>
-        <w:numPr>
-          <w:ilvl w:val="0"/>
-          <w:numId w:val="7"/>
-        </w:numPr>
-      </w:pPr>
-      <w:r>
-        <w:t>index.tracking.disableInTransactionIndexing=false</w:t>
-      </w:r>
-      <w:r>
-        <w:t xml:space="preserve"> [mittekohustuslik, vaikimisi true] Muuta false-iks s</w:t>
-      </w:r>
-      <w:r>
-        <w:t>uuremahuliste tegevuste (importimised</w:t>
-      </w:r>
-      <w:r>
-        <w:t xml:space="preserve">, tühjaks </w:t>
-      </w:r>
-      <w:r>
-        <w:t>kustutamised</w:t>
-      </w:r>
-      <w:r>
-        <w:t>) aja</w:t>
-      </w:r>
-      <w:r>
-        <w:t>ks. R</w:t>
-      </w:r>
-      <w:r>
-        <w:t>akenduse esmase paigaldamise aja</w:t>
-      </w:r>
-      <w:r>
-        <w:t xml:space="preserve">ks </w:t>
-      </w:r>
-      <w:r>
-        <w:t>(kui baas ja andmekaust on tühi)</w:t>
-      </w:r>
-      <w:r>
-        <w:t xml:space="preserve"> muuta samuti false-iks</w:t>
-      </w:r>
-      <w:r>
-        <w:t>. Tava töö (sealhulgas koormustestide) ajaks kommenteerida see seade välja, siis rakendub vaikeväärtus true</w:t>
-      </w:r>
-      <w:r>
-        <w:t xml:space="preserve"> .</w:t>
-      </w:r>
-    </w:p>
-    <w:p>
-      <w:pPr>
-        <w:pStyle w:val="ListParagraph"/>
-        <w:numPr>
-          <w:ilvl w:val="0"/>
-          <w:numId w:val="7"/>
-        </w:numPr>
-        <w:rPr>
-          <w:ins w:id="15" w:author="Author"/>
-        </w:rPr>
-      </w:pPr>
-      <w:ins w:id="16" w:author="Author">
+        <w:t>dir.root.shared</w:t>
+      </w:r>
+      <w:ins w:id="6" w:author="Author">
         <w:r>
-          <w:t>conf.* seaded muudavad DHS rakenduses rohkem sisulist käitumist ja on vähem olulised infrastruktuuri ja halduse seisukohast; sellised seaded on täpsemalt kirjeldatud spetsifikatsioonidokumentides.</w:t>
-        </w:r>
-      </w:ins>
-    </w:p>
-    <w:p>
-      <w:pPr>
-        <w:pStyle w:val="ListParagraph"/>
-        <w:numPr>
-          <w:ilvl w:val="1"/>
-          <w:numId w:val="7"/>
-        </w:numPr>
-      </w:pPr>
-      <w:ins w:id="17" w:author="Author">
-        <w:r>
-          <w:t xml:space="preserve">conf.openoffice-client-extensions [mittekohustuslik, vaikimisi tühi] </w:t>
-        </w:r>
-        <w:r>
-          <w:t>Sisaldab komaga eraldatud faililaiendeid (ilma punktita</w:t>
-        </w:r>
-        <w:r>
-          <w:t xml:space="preserve"> ja ilma tühikuteta</w:t>
-        </w:r>
-        <w:r>
-          <w:t xml:space="preserve">; nt. odt,ods,rtf,doc,docx), mille puhul kasutaja arvutis </w:t>
-        </w:r>
-        <w:r>
-          <w:t xml:space="preserve">avatakse </w:t>
-        </w:r>
-        <w:r>
-          <w:t xml:space="preserve">fail muutmiseks OpenOffice.org programmiga. Kasutaja arvutis peab olema paigaldatud </w:t>
-        </w:r>
-        <w:r>
-          <w:t xml:space="preserve">OpenOffice.org 3.2 või uuem OpenOffice.org / LibreOffice / Apache OpenOffice ning vastavalt kasutatavale programmile registreeritud </w:t>
+          <w:t xml:space="preserve"> [</w:t>
         </w:r>
         <w:r>
           <w:rPr>
-            <w:i/>
+            <w:highlight w:val="darkYellow"/>
           </w:rPr>
-          <w:t>vnd.sun.star.webdav</w:t>
+          <w:t>DHS 3.6 versioonis puudub</w:t>
         </w:r>
         <w:r>
-          <w:t xml:space="preserve"> protokoll</w:t>
+          <w:t>]</w:t>
+        </w:r>
+      </w:ins>
+      <w:r>
+        <w:t xml:space="preserve"> [mittekohustuslik, vaikimisi </w:t>
+      </w:r>
+      <w:r>
+        <w:t>${dir.root}/shared</w:t>
+      </w:r>
+      <w:r>
+        <w:t>] viitab kaustale, mis peab olema klastris kõikide rakendusserverite vahel ühine.</w:t>
+      </w:r>
+    </w:p>
+    <w:p>
+      <w:pPr>
+        <w:pStyle w:val="ListParagraph"/>
+        <w:numPr>
+          <w:ilvl w:val="0"/>
+          <w:numId w:val="7"/>
+        </w:numPr>
+      </w:pPr>
+      <w:r>
+        <w:t>dir.root.local</w:t>
+      </w:r>
+      <w:ins w:id="7" w:author="Author">
+        <w:r>
+          <w:t xml:space="preserve"> [</w:t>
         </w:r>
         <w:r>
-          <w:t>.</w:t>
+          <w:rPr>
+            <w:highlight w:val="darkYellow"/>
+          </w:rPr>
+          <w:t>DHS 3.6 versioonis puudub</w:t>
         </w:r>
         <w:r>
-          <w:t xml:space="preserve"> </w:t>
+          <w:t>]</w:t>
+        </w:r>
+      </w:ins>
+      <w:r>
+        <w:t xml:space="preserve"> [mittekohustuslik, vaikimisi</w:t>
+      </w:r>
+      <w:r>
+        <w:t xml:space="preserve"> </w:t>
+      </w:r>
+      <w:r>
+        <w:t>${dir.root}/local] viitab kaustale, mis peab olema klastris igal rakendusserveril eraldi.</w:t>
+      </w:r>
+    </w:p>
+    <w:p>
+      <w:pPr>
+        <w:pStyle w:val="ListParagraph"/>
+        <w:numPr>
+          <w:ilvl w:val="0"/>
+          <w:numId w:val="7"/>
+        </w:numPr>
+      </w:pPr>
+      <w:r>
+        <w:lastRenderedPageBreak/>
+        <w:t>db.* seaded viitavad PostgreSQL andmebaasiserverile ja sisaldavad õiget andmebaasi nime, kasutajanime ja parooli. Kui kustutate andmebaasi sisu, siis peate kustutama ka eelmise seadega viidatud andmekausta sisu.</w:t>
+      </w:r>
+    </w:p>
+    <w:p>
+      <w:pPr>
+        <w:pStyle w:val="ListParagraph"/>
+        <w:numPr>
+          <w:ilvl w:val="0"/>
+          <w:numId w:val="7"/>
+        </w:numPr>
+      </w:pPr>
+      <w:r>
+        <w:t xml:space="preserve">ooo.exe </w:t>
+      </w:r>
+      <w:r>
+        <w:t xml:space="preserve">[mittekohustuslik, vaikimisi tühi] </w:t>
+      </w:r>
+      <w:r>
+        <w:t>viitab OpenOffice.org käivitusfailile.</w:t>
+      </w:r>
+      <w:r>
+        <w:t xml:space="preserve"> Kui tühi, siis DHS rakenduse käivitumisel ei käivitata OpenOffice.org protsessi. Kui mittetühi, siis käivitatakse. Kui OpenOffice.org protsess käivitatakse mujalt (näiteks välise monitoorimise skripti kaudu, vt. peatükk 4, alampeatükk OpenOffice.org punkt 2), siis jätta tühjaks.</w:t>
+      </w:r>
+    </w:p>
+    <w:p>
+      <w:pPr>
+        <w:pStyle w:val="ListParagraph"/>
+        <w:numPr>
+          <w:ilvl w:val="0"/>
+          <w:numId w:val="7"/>
+        </w:numPr>
+      </w:pPr>
+      <w:r>
+        <w:t>ooo.port [mittekohustuslik, vaikimisi 8100] viitab TCP pordile, millel OpenOffice</w:t>
+      </w:r>
+      <w:r>
+        <w:t>.org</w:t>
+      </w:r>
+      <w:r>
+        <w:t xml:space="preserve"> protsess kuulama pannakse ning millele DHS rakendus ühendab.</w:t>
+      </w:r>
+      <w:r>
+        <w:t xml:space="preserve"> DHS rakendus kontrollib OpenOffice.org ühenduse kättesaadavust antud pordil iga 60 sekundi tagant (olenemata sellest kas ooo.exe on tühi või mitte).</w:t>
+      </w:r>
+    </w:p>
+    <w:p>
+      <w:pPr>
+        <w:pStyle w:val="ListParagraph"/>
+        <w:numPr>
+          <w:ilvl w:val="0"/>
+          <w:numId w:val="7"/>
+        </w:numPr>
+      </w:pPr>
+      <w:r>
+        <w:t>mail.host viitab SMTP serverile, mille kaudu saab e-maile välja saata. NB! E-maili serveris tuleb seada e-kirja suuruse piirang vastavaks DHS’is maxAttachedFilesSize parameetri (administraatori kasutajaliideses) väärtusele, lähtudes järgnevast näitest:</w:t>
+      </w:r>
+    </w:p>
+    <w:p>
+      <w:pPr>
+        <w:pStyle w:val="ListParagraph"/>
+        <w:numPr>
+          <w:ilvl w:val="1"/>
+          <w:numId w:val="7"/>
+        </w:numPr>
+      </w:pPr>
+      <w:r>
+        <w:t>Kui maxAttachedFilesSize väärtus on 10, siis see tähendab et kasutajal lubatakse dokumendi väljasaatmisel kaasa panna maksimaalselt 10 MB kogusuuruses faile.</w:t>
+      </w:r>
+    </w:p>
+    <w:p>
+      <w:pPr>
+        <w:pStyle w:val="ListParagraph"/>
+        <w:numPr>
+          <w:ilvl w:val="1"/>
+          <w:numId w:val="7"/>
+        </w:numPr>
+      </w:pPr>
+      <w:r>
+        <w:t>Kui dokumendi väljasaatmisel pannakse kaasa faile kogusuuruses 10 MB, siis see teisendub e-kirja suuruseks 13,3 MB (kuna failid on base64 kodeeringus 33% suuremad). Pluss mõnikümmend kilobaiti kirja sisule ja päistele.</w:t>
+      </w:r>
+    </w:p>
+    <w:p>
+      <w:pPr>
+        <w:pStyle w:val="ListParagraph"/>
+        <w:numPr>
+          <w:ilvl w:val="1"/>
+          <w:numId w:val="7"/>
+        </w:numPr>
+      </w:pPr>
+      <w:r>
+        <w:t>Seega peab e-maili serveris e-kirja suuruse piiranguks panema minimaalselt (rohkem võib ka olla) 14 MB kui DHS-is on maxAttachedFilesSize parameetri väärtus on 10.</w:t>
+      </w:r>
+    </w:p>
+    <w:p>
+      <w:pPr>
+        <w:pStyle w:val="ListParagraph"/>
+        <w:numPr>
+          <w:ilvl w:val="0"/>
+          <w:numId w:val="7"/>
+        </w:numPr>
+      </w:pPr>
+      <w:r>
+        <w:t>mail.messageFolder [mittekohustuslik, vaikimisi tühi] kui mittetühi, siis salvestatakse kõik väljasaadetud e-mailid originaalformaadis antud seadega määratud kausta. Kasulik probleemide lahendamiseks.</w:t>
+      </w:r>
+    </w:p>
+    <w:p>
+      <w:pPr>
+        <w:pStyle w:val="ListParagraph"/>
+        <w:numPr>
+          <w:ilvl w:val="0"/>
+          <w:numId w:val="7"/>
+        </w:numPr>
+      </w:pPr>
+      <w:r>
+        <w:t>cas.casServerUrl viitab autentimise (CAS) rakenduse aadressile. Väärtus peab lõppema kaldkriipsuga, näiteks https://dhs.example.com/cas/</w:t>
+      </w:r>
+    </w:p>
+    <w:p>
+      <w:pPr>
+        <w:pStyle w:val="ListParagraph"/>
+        <w:numPr>
+          <w:ilvl w:val="0"/>
+          <w:numId w:val="7"/>
+        </w:numPr>
+      </w:pPr>
+      <w:r>
+        <w:t>external.authentication.defaultAdministratorUserNames sisaldab komaga eraldatud nimekirja kasutajatunnustest (isikukoodidest), kes sisselogimise järel rakenduse administraatori rolli külge saavad.</w:t>
+      </w:r>
+    </w:p>
+    <w:p>
+      <w:pPr>
+        <w:pStyle w:val="ListParagraph"/>
+        <w:numPr>
+          <w:ilvl w:val="0"/>
+          <w:numId w:val="7"/>
+        </w:numPr>
+      </w:pPr>
+      <w:r>
+        <w:t>server.url viitab URL-ile, kus DHS rakendus jooksma hakkab (sinna tulevad päringud CAS-ist tagasi ning seda kasutatakse väljasaadetavates e-mailides dokumendi linkides).</w:t>
+      </w:r>
+    </w:p>
+    <w:p>
+      <w:pPr>
+        <w:pStyle w:val="ListParagraph"/>
+        <w:numPr>
+          <w:ilvl w:val="0"/>
+          <w:numId w:val="7"/>
+        </w:numPr>
+      </w:pPr>
+      <w:r>
+        <w:t>useClientIpFromXForwardedForHttpHeader [mittekohustuslik, vaikimisi false] määrata true siis kui proxy (Apache</w:t>
+      </w:r>
+      <w:r>
+        <w:t xml:space="preserve"> või nginx</w:t>
+      </w:r>
+      <w:r>
+        <w:t xml:space="preserve">) ühendub rakendusserveri (Tomcat) külge http:// või https:// protokolli kaudu, sest siis </w:t>
+      </w:r>
+      <w:r>
+        <w:t xml:space="preserve">proxy </w:t>
+      </w:r>
+      <w:r>
+        <w:t>paigutab kasutaja IP aadressi X-Forwarded-For HTTP päisesse. Määrata false siis kui kasutajad ühenduvad otse rakendusserveri külge või kui proxy ühendub rakendusserveri külge ajp:// protokolli kaudu.</w:t>
+      </w:r>
+    </w:p>
+    <w:p>
+      <w:pPr>
+        <w:pStyle w:val="ListParagraph"/>
+        <w:numPr>
+          <w:ilvl w:val="0"/>
+          <w:numId w:val="7"/>
+        </w:numPr>
+      </w:pPr>
+      <w:r>
+        <w:t>ldap.* seaded</w:t>
+      </w:r>
+      <w:ins w:id="8" w:author="Author">
+        <w:r>
+          <w:t xml:space="preserve"> [</w:t>
         </w:r>
         <w:r>
-          <w:t xml:space="preserve">Protokolli registreerimiseks saab kasutada tarnega kaasas olevat faili </w:t>
+          <w:rPr>
+            <w:highlight w:val="darkYellow"/>
+          </w:rPr>
+          <w:t>DHS 3.6 versioonis puudub</w:t>
         </w:r>
         <w:r>
-          <w:t>OpenOffice</w:t>
+          <w:t>]</w:t>
+        </w:r>
+      </w:ins>
+      <w:r>
+        <w:t xml:space="preserve"> viitavad Active Directory serverile, millelt kasutajate ja gruppide infot tõmbama hakatakse. Järgnevalt on välja toodud ainult kohustuslikud seaded (kõik Active Directory’ga seotud seaded, s.h. mittekohustuslikud seaded, on täpsemalt dokumenteeritud spetsifikatsioonidokumendis Liidestused - Active Directory.docx):</w:t>
+      </w:r>
+    </w:p>
+    <w:p>
+      <w:pPr>
+        <w:pStyle w:val="ListParagraph"/>
+        <w:numPr>
+          <w:ilvl w:val="1"/>
+          <w:numId w:val="7"/>
+        </w:numPr>
+      </w:pPr>
+      <w:r>
+        <w:t>ldap.authentication.java.naming.provider.url viitab Active Directory serverile ja pordile, mida kasutada LDAP protokolli kaudu kasutaja ja gruppide info tõmbamiseks, näiteks ldap://fw.viljandimaa.ee:389</w:t>
+      </w:r>
+    </w:p>
+    <w:p>
+      <w:pPr>
+        <w:pStyle w:val="ListParagraph"/>
+        <w:numPr>
+          <w:ilvl w:val="1"/>
+          <w:numId w:val="7"/>
+        </w:numPr>
+      </w:pPr>
+      <w:r>
+        <w:t xml:space="preserve">ldap.synchronization.java.naming.security.principal viitab Active Directory serveris olevale kasutajanimele, koos domeeniga, näiteks </w:t>
+      </w:r>
+      <w:r>
+        <w:br/>
+        <w:t>dhs-test@viljandi.maavalitsus</w:t>
+      </w:r>
+    </w:p>
+    <w:p>
+      <w:pPr>
+        <w:pStyle w:val="ListParagraph"/>
+        <w:numPr>
+          <w:ilvl w:val="1"/>
+          <w:numId w:val="7"/>
+        </w:numPr>
+      </w:pPr>
+      <w:r>
+        <w:t>ldap.synchronization.java.naming.security.credentials viitab eelmise seadega määratud kasutaja paroolile Active Directory serveris</w:t>
+      </w:r>
+    </w:p>
+    <w:p>
+      <w:pPr>
+        <w:pStyle w:val="ListParagraph"/>
+        <w:numPr>
+          <w:ilvl w:val="1"/>
+          <w:numId w:val="7"/>
+        </w:numPr>
+      </w:pPr>
+      <w:r>
+        <w:t>ldap.synchronization.userSearchBase viitab Active Directory alamosa nimetusele, mille alt kasutajaid otsitakse, näiteks</w:t>
+      </w:r>
+      <w:r>
+        <w:br/>
+        <w:t>CN=Users,DC=viljandi,DC=maavalitsus</w:t>
+      </w:r>
+    </w:p>
+    <w:p>
+      <w:pPr>
+        <w:pStyle w:val="ListParagraph"/>
+        <w:numPr>
+          <w:ilvl w:val="1"/>
+          <w:numId w:val="7"/>
+        </w:numPr>
+      </w:pPr>
+      <w:r>
+        <w:t>ldap.synchronization.groupSearchBase viitab Active Directory alamosa nimetusele, mille alt gruppe otsitakse, näiteks</w:t>
+      </w:r>
+      <w:r>
+        <w:br/>
+        <w:t>CN=Users,DC=viljandi,DC=maavalitsus</w:t>
+      </w:r>
+    </w:p>
+    <w:p>
+      <w:pPr>
+        <w:pStyle w:val="ListParagraph"/>
+        <w:numPr>
+          <w:ilvl w:val="1"/>
+          <w:numId w:val="7"/>
+        </w:numPr>
+      </w:pPr>
+      <w:r>
+        <w:lastRenderedPageBreak/>
+        <w:t>ldap.synchronization.organizationalUnitSearchBase viitab Active Directory alamosa nimetusele, mille alt struktuuriüksuste tippe järgmise päringuga otsitakse, näiteks OU=Haldusala,DC=viljandi,DC=maavalitsus</w:t>
+      </w:r>
+    </w:p>
+    <w:p>
+      <w:pPr>
+        <w:pStyle w:val="ListParagraph"/>
+        <w:numPr>
+          <w:ilvl w:val="1"/>
+          <w:numId w:val="7"/>
+        </w:numPr>
+      </w:pPr>
+      <w:r>
+        <w:t>ldap.synchronization.organizationalUnitSearchQuery määrab päringu, millega leitakse struktuuriüksuste alamosade tipud, näiteks (|(distinguishedName=OU=Alamosa1,OU=Haldusala,DC=viljandi,DC=maavalitsus)(distinguishedName=OU=Alamosa2,OU=Haldusala,DC=viljandi,DC=maavalitsus))</w:t>
+      </w:r>
+    </w:p>
+    <w:p>
+      <w:pPr>
+        <w:pStyle w:val="ListParagraph"/>
+        <w:numPr>
+          <w:ilvl w:val="1"/>
+          <w:numId w:val="7"/>
+        </w:numPr>
+      </w:pPr>
+      <w:r>
+        <w:t>ldap.synchronization.organizationalUnitSecondarySearchQuery määrab päringu, millega otsitakse struktuuriüksuseid, kasutades eelneva päringuga leitud tippusid baasidena, näiteks (&amp;(objectClass=organizationalUnit)(! (|(distinguishedName=OU=Alamosa1,OU=Haldusala,DC=viljandi,DC=maavalitsus)(distinguishedName=OU=Alamosa2,OU=Haldusala,DC=viljandi,DC=maavalitsus))))</w:t>
+      </w:r>
+    </w:p>
+    <w:p>
+      <w:pPr>
+        <w:pStyle w:val="ListParagraph"/>
+        <w:numPr>
+          <w:ilvl w:val="0"/>
+          <w:numId w:val="7"/>
+        </w:numPr>
+      </w:pPr>
+      <w:r>
+        <w:t>SiM/SMIT/PPA puhul ldap.* seadete asemel kasutada amr.* seadeid, mis viitavad Ametnikuregistri veebiteenusele</w:t>
+      </w:r>
+    </w:p>
+    <w:p>
+      <w:pPr>
+        <w:pStyle w:val="ListParagraph"/>
+        <w:numPr>
+          <w:ilvl w:val="1"/>
+          <w:numId w:val="7"/>
+        </w:numPr>
+      </w:pPr>
+      <w:r>
+        <w:t>amr.service.url viitab Ametnikuregistri veebiteenuse SOAP aadressile</w:t>
+      </w:r>
+    </w:p>
+    <w:p>
+      <w:pPr>
+        <w:pStyle w:val="ListParagraph"/>
+        <w:numPr>
+          <w:ilvl w:val="1"/>
+          <w:numId w:val="7"/>
+        </w:numPr>
+      </w:pPr>
+      <w:r>
+        <w:t>amr.org.id on DHS rakendust kasutava asutuse ID Ametnikuregistris</w:t>
+      </w:r>
+    </w:p>
+    <w:p>
+      <w:pPr>
+        <w:pStyle w:val="ListParagraph"/>
+        <w:numPr>
+          <w:ilvl w:val="0"/>
+          <w:numId w:val="7"/>
+        </w:numPr>
+      </w:pPr>
+      <w:r>
+        <w:t>x-tee.* seaded viitavad X-tee turvaserverile, mille kaudu DVK päringuid teostatakse.</w:t>
+      </w:r>
+    </w:p>
+    <w:p>
+      <w:pPr>
+        <w:pStyle w:val="ListParagraph"/>
+        <w:numPr>
+          <w:ilvl w:val="1"/>
+          <w:numId w:val="7"/>
+        </w:numPr>
+      </w:pPr>
+      <w:r>
+        <w:t>x-tee.security-server - X-tee turvaserveri URL. See X-tee turvaserver peab olema liitunud soovitud X-tee keskkonnaga (toodang või test), mille kaudu on ligipääs soovitud DVK keskkonnale (toodang või test).</w:t>
+      </w:r>
+    </w:p>
+    <w:p>
+      <w:pPr>
+        <w:pStyle w:val="ListParagraph"/>
+        <w:numPr>
+          <w:ilvl w:val="1"/>
+          <w:numId w:val="7"/>
+        </w:numPr>
+      </w:pPr>
+      <w:r>
+        <w:t>x-tee.institution – asutuse äriregistri kood, mida kasutatakse üle X-tee DVK päringute tegemisel</w:t>
+      </w:r>
+    </w:p>
+    <w:p>
+      <w:pPr>
+        <w:pStyle w:val="ListParagraph"/>
+        <w:numPr>
+          <w:ilvl w:val="1"/>
+          <w:numId w:val="7"/>
+        </w:numPr>
+      </w:pPr>
+      <w:r>
+        <w:t>x-tee.id-code – kahekohaline riigi kood, mille järel on isikukood, mida kasutatakse üle X-tee DVK päringute tegemisel. Väärtus peab olema kujul EE01234567890</w:t>
+      </w:r>
+    </w:p>
+    <w:p>
+      <w:pPr>
+        <w:pStyle w:val="ListParagraph"/>
+        <w:numPr>
+          <w:ilvl w:val="1"/>
+          <w:numId w:val="7"/>
+        </w:numPr>
+      </w:pPr>
+      <w:r>
+        <w:t>x-tee.receivedDocumentsFolder [mittekohustuslik, vaikimisi tühi] kui mittetühi, siis salvestatakse kõik DVK kaudu vastuvõetud sõnumid originaalformaadis antud seadega määratud kausta. Kasulik probleemide lahendamiseks.</w:t>
+      </w:r>
+    </w:p>
+    <w:p>
+      <w:pPr>
+        <w:pStyle w:val="ListParagraph"/>
+        <w:numPr>
+          <w:ilvl w:val="1"/>
+          <w:numId w:val="7"/>
+        </w:numPr>
+      </w:pPr>
+      <w:r>
+        <w:t>x-tee.sentDocumentsFolder [mittekohustuslik, vaikimisi tühi] kui mittetühi, siis salvestatakse kõik DVK kaudu väljasaadetud sõnumid originaalformaadis antud seadega määratud kausta. Kasulik probleemide lahendamiseks.</w:t>
+      </w:r>
+    </w:p>
+    <w:p>
+      <w:pPr>
+        <w:ind w:left="1080"/>
+      </w:pPr>
+      <w:r>
+        <w:t>Nii see äriregistri kood kui ka isikukood peavad olema registreeritud selles DVK keskkonnas (toodang või test), mille külge X-tee turvaserveri kaudu ühendatud ollakse – äriregistri koodi ja isikukoodi alusel lubab DVK keskkond sooritada päringuid.</w:t>
+      </w:r>
+    </w:p>
+    <w:p>
+      <w:pPr>
+        <w:pStyle w:val="ListParagraph"/>
+        <w:numPr>
+          <w:ilvl w:val="0"/>
+          <w:numId w:val="7"/>
+        </w:numPr>
+      </w:pPr>
+      <w:r>
+        <w:t>imap.server.port määrab DHS rakenduse sees serveeritava IMAP teenuse pordi.</w:t>
+      </w:r>
+      <w:r>
+        <w:br/>
+        <w:t>Kasutaja arvuti jaoks peab IMAP teenus olema kättesaadav pordil 143. Kui DHS rakendust jooksutada Unix'is tavakasutaja õigustes, siis pole privileege kasutada porte &lt; 1024. Siis tuleks seada IMAP teenus töötama mõnel kõrgemal pordil, nt. 1143 ning lisada serveri tulemüüri pordi suunamine 143 -&gt; 1143, näiteks selliselt:</w:t>
+      </w:r>
+      <w:r>
+        <w:br/>
+        <w:t>iptables -t nat -A PREROUTING -p tcp -d 192.168.41.61 --dport 143 -j DNAT --to-destination 192.168.41.61:1143</w:t>
+      </w:r>
+    </w:p>
+    <w:p>
+      <w:pPr>
+        <w:pStyle w:val="ListParagraph"/>
+        <w:numPr>
+          <w:ilvl w:val="0"/>
+          <w:numId w:val="7"/>
+        </w:numPr>
+      </w:pPr>
+      <w:r>
+        <w:t>imap.messageFolder [mittekohustuslik, vaikimisi tühi] kui mittetühi, siis salvestatakse kõik IMAP teenuses vastuvõetud e-mailid originaalformaadis antud seadega määratud kausta. Kasulik probleemide lahendamiseks.</w:t>
+      </w:r>
+    </w:p>
+    <w:p>
+      <w:pPr>
+        <w:pStyle w:val="ListParagraph"/>
+      </w:pPr>
+      <w:r>
+        <w:t>mso.url viitab MSO veebiteenuse SOAP aadressile. Kui väärtus jätta tühjaks, siis rakendus ei kasuta MSO veebiteenust ja samad tegevused teostatakse OpenOffice</w:t>
+      </w:r>
+      <w:r>
+        <w:t>.org</w:t>
+      </w:r>
+      <w:r>
+        <w:t xml:space="preserve"> abil.</w:t>
+      </w:r>
+    </w:p>
+    <w:p>
+      <w:pPr>
+        <w:pStyle w:val="ListParagraph"/>
+        <w:numPr>
+          <w:ilvl w:val="0"/>
+          <w:numId w:val="7"/>
+        </w:numPr>
+      </w:pPr>
+      <w:r>
+        <w:t>kerberos.* seaded</w:t>
+      </w:r>
+      <w:ins w:id="9" w:author="Author">
+        <w:r>
+          <w:t xml:space="preserve"> [</w:t>
         </w:r>
         <w:r>
-          <w:t>_WebDAV_</w:t>
+          <w:rPr>
+            <w:highlight w:val="darkYellow"/>
+          </w:rPr>
+          <w:t>DHS 3.6 versioonis puudub</w:t>
         </w:r>
         <w:r>
-          <w:t>Protocol</w:t>
+          <w:t>]</w:t>
+        </w:r>
+      </w:ins>
+      <w:r>
+        <w:t xml:space="preserve"> viitavad Active Directory serverile, mida kasutatakse Kerberos protokolli kaudu kasutajate autentimiseks, kui kasutajad IMAP kaudu DHS rakendusse ühendavad</w:t>
+      </w:r>
+    </w:p>
+    <w:p>
+      <w:pPr>
+        <w:pStyle w:val="ListParagraph"/>
+        <w:numPr>
+          <w:ilvl w:val="1"/>
+          <w:numId w:val="7"/>
+        </w:numPr>
+      </w:pPr>
+      <w:r>
+        <w:t>kerberos.conf viitab operatsioonisüsteemis paigaldatud Kerberos klienttarkvara konfiguratsioonifailile, näiteks /etc/krb5.conf . Kerberos protokolli kaudu kasutajate autentimise korrektseks toimimiseks peavad DHS rakenduse masinas olema tehtud peatükk 4 alampeatükis Kerberos kirjeldatud tegevused.</w:t>
+      </w:r>
+    </w:p>
+    <w:p>
+      <w:pPr>
+        <w:pStyle w:val="ListParagraph"/>
+        <w:numPr>
+          <w:ilvl w:val="1"/>
+          <w:numId w:val="7"/>
+        </w:numPr>
+      </w:pPr>
+      <w:r>
+        <w:lastRenderedPageBreak/>
+        <w:t>kerberos.kdc viitab Active Directory serverile ja pordile, mida kasutada Kerberos protokolli kaudu kasutajate autentimiseks, näiteks fw.viljandimaa.ee:88</w:t>
+      </w:r>
+    </w:p>
+    <w:p>
+      <w:pPr>
+        <w:pStyle w:val="ListParagraph"/>
+        <w:numPr>
+          <w:ilvl w:val="1"/>
+          <w:numId w:val="7"/>
+        </w:numPr>
+      </w:pPr>
+      <w:r>
+        <w:t>kerberos.realm viitab Active Directory serveris olevale Windows domeeni täispikale nimetusele, kirjutada suurtähtedega, näiteks VILJANDI.MAAVALITSUS . NB! Siin olev domeeni Domeeni nimetus peab kindlasti olema täispikk ja kindlasti olema kirjutatud suurtähtedega. Näiteks kuigi kasutajad võivad saada Windowsisse autentida ka lühema domeeniga VILJANDI\username (ja ka LDAP ligipääsul võib töötada kasutajanime lõpus lühem domeen (CAS seade ldap.userDn, DHS seade ldap.synchronization.java.naming.security.principal)), siis siin peab Kerberos autentimise jaoks kindlasti olema täispikk domeeni nimi VILJANDI.MAAVALITSUS, muidu autentimine ebaõnnestub. Samuti, kui täispikk domeeni nimi peab olema kirjutatud suurtähtedega, muidu autentimine ebaõnnestub.</w:t>
+      </w:r>
+    </w:p>
+    <w:p>
+      <w:pPr>
+        <w:pStyle w:val="ListParagraph"/>
+        <w:numPr>
+          <w:ilvl w:val="0"/>
+          <w:numId w:val="7"/>
+        </w:numPr>
+      </w:pPr>
+      <w:r>
+        <w:t xml:space="preserve">SiM/SMIT/PPA puhul kerberos.* seadete asemel kasutada </w:t>
+      </w:r>
+      <w:r>
+        <w:t>passthru.authentication.servers</w:t>
+      </w:r>
+      <w:r>
+        <w:t xml:space="preserve"> seadet, mis </w:t>
+      </w:r>
+      <w:r>
+        <w:t xml:space="preserve"> </w:t>
+      </w:r>
+      <w:r>
+        <w:t>viitavad Active Directory serverile, mida kasutatakse NTLM „passthrough“ protokolli kaudu kasutajate autentimiseks, kui kasutajad IMAP kaudu DHS rakendusse ühendavad; väärtuseks määrata Active Directory serveri aadress või komaga eraldatult mitu aadressi</w:t>
+      </w:r>
+    </w:p>
+    <w:p>
+      <w:pPr>
+        <w:pStyle w:val="ListParagraph"/>
+        <w:numPr>
+          <w:ilvl w:val="0"/>
+          <w:numId w:val="7"/>
+        </w:numPr>
+      </w:pPr>
+      <w:r>
+        <w:t>jdigidoc.test [mittekohustuslik, vaikimisi false] Toodangkeskkonnas kasutada false, siis tehakse digiallkirjastamisel kehtivuskinnituspäringud (OSCP) vastu Sertifitseerimis-keskuse serverit ja Mobiil-ID jaoks päringuid vastu Sertifitseerimiskeskuse DigiDocService toodangteenust. Testkeskkonnas võib kasutada true, siis tehakse digiallkirjastamise kehtivuskinnituspäringud vastu OpenXAdES testserverit ja Mobiil-ID jaoks päringuid vastu OpenXAdES DigiDocService testteenust. Kui kasutada false, siis test ID-kaarte ei saa digiallkirjastamisel kasutada ning test ID-kaartidega antu</w:t>
+      </w:r>
+      <w:r>
+        <w:t>d</w:t>
+      </w:r>
+      <w:r>
+        <w:t xml:space="preserve"> allkirju ja vastu test kehtivuskinnitusteenust antud allkirju näidatakse kehtetuna.</w:t>
+      </w:r>
+    </w:p>
+    <w:p>
+      <w:pPr>
+        <w:pStyle w:val="ListParagraph"/>
+        <w:numPr>
+          <w:ilvl w:val="0"/>
+          <w:numId w:val="7"/>
+        </w:numPr>
+      </w:pPr>
+      <w:r>
+        <w:t>mobile-id.service-name [mittekohustuslik, vaikimisi tühi] kui tühi, siis mobiil-ID on välja lülitatud. Kui mittetühi, siis mobiil-ID on sisselülitatud ja antud seadega määratud väärtust kasutatakse DigiDocService’ile päringuid tehes ServiceName välja väärtusena. ServiceName on telefonil kuvatav teenuse nimetus, maksimaalne pikkus 20 tähemärki. Eelnevalt on vajalik kasutatava teenuse nimetuse kokkuleppimine Sertifitseerimiskeskusega. Lisaks vt. peatükk 5.1.2 HTTPS sertifikaatide kohta.</w:t>
+      </w:r>
+    </w:p>
+    <w:p>
+      <w:pPr>
+        <w:pStyle w:val="ListParagraph"/>
+        <w:numPr>
+          <w:ilvl w:val="0"/>
+          <w:numId w:val="7"/>
+        </w:numPr>
+      </w:pPr>
+      <w:r>
+        <w:t xml:space="preserve">SiM/SMIT/PPA puhul </w:t>
+      </w:r>
+      <w:r>
+        <w:t xml:space="preserve">email.* seaded viitavad DHS rakenduse sees serveeritavale SMTP teenusele. </w:t>
+      </w:r>
+      <w:r>
+        <w:t xml:space="preserve">Kasutaja arvuti jaoks peab </w:t>
+      </w:r>
+      <w:r>
+        <w:t xml:space="preserve">SMTP teenus olema kättesaadav pordil 25. Kui DHS rakendust jooksutada Unix'is tavakasutaja õigustes, siis pole privileege kasutada porte &lt; 1024. Siis tuleks seada SMTP teenus töötama mõnel kõrgemal pordil, nt. 1025 ning lisada serveri tulemüüri pordi suunamine 25 -&gt; 1025. SMTP teenus on mõeldud selleks, et skanner saaks saata e-maili otse DHS rakendusse. SMTP teenus võtab vastu ainult ühele kindlale aadressile saadetud e-maile, ülejäänutest keeldub. Aadress, millele saadetud kirju vastu võetakse (näiteks </w:t>
+      </w:r>
+      <w:r>
+        <w:t>scan@dhs.example.</w:t>
+      </w:r>
+      <w:r>
+        <w:t>com</w:t>
+      </w:r>
+      <w:r>
+        <w:t>) pannakse kokku kahest osast, @-märgist vasakpoolne osa defineeritakse seadega email.to.scanned.local-part ning parempoolne osa seadega email.server.domain.</w:t>
+      </w:r>
+    </w:p>
+    <w:p>
+      <w:pPr>
+        <w:pStyle w:val="ListParagraph"/>
+        <w:numPr>
+          <w:ilvl w:val="0"/>
+          <w:numId w:val="7"/>
+        </w:numPr>
+      </w:pPr>
+      <w:r>
+        <w:t xml:space="preserve">SiM/SMIT/PPA puhul </w:t>
+      </w:r>
+      <w:r>
+        <w:t>ocr.url viitab tekstituvastuse veebiteenuse SOAP aadressile. Kui väärtus jätta tühjaks, siis rakendus ei kasuta tekstituvastuse veebiteenust.</w:t>
+      </w:r>
+    </w:p>
+    <w:p>
+      <w:pPr>
+        <w:pStyle w:val="ListParagraph"/>
+        <w:numPr>
+          <w:ilvl w:val="0"/>
+          <w:numId w:val="7"/>
+        </w:numPr>
+      </w:pPr>
+      <w:r>
+        <w:t xml:space="preserve">PPA puhul </w:t>
+      </w:r>
+      <w:r>
+        <w:t>archivals-additional</w:t>
+      </w:r>
+      <w:r>
+        <w:t xml:space="preserve"> [mittekohustuslik, vaikimisi tühi] kui mittetühi, siis semikoolonitega eraldatult sisaldab arhiivimoodustajate seadeid; iga arhiivimoodustaja seade peab olema ID + „/“ + kirjeldus; ID tohib sisaldada [a-zA-Z0-9] ja seda kasutatakse hoidla nime suffiksina, kirjeldus võib sisaldada kõiki tähemärke (täpitähed peavad olema pagendatud vastavalt peatüki alguses viidatule); PPA puhul määrata väärtuseks näiteks </w:t>
+      </w:r>
+      <w:r>
+        <w:t>PPA/PPA;PohjaPref/P\u00F5hja PREF;LounaPref/L\u00F5una PREF;IdaPref/Ida PREF;LaanePref/L\u00E4\u00E4ne PREF</w:t>
+      </w:r>
+    </w:p>
+    <w:p>
+      <w:pPr>
+        <w:pStyle w:val="ListParagraph"/>
+        <w:numPr>
+          <w:ilvl w:val="0"/>
+          <w:numId w:val="7"/>
+        </w:numPr>
+      </w:pPr>
+      <w:r>
+        <w:t xml:space="preserve">PPA puhul </w:t>
+      </w:r>
+      <w:r>
+        <w:t xml:space="preserve">imap-folders.*.subfolderType [mittekohustuslik, vaikimisi kõigil fixed] </w:t>
+      </w:r>
+      <w:r>
+        <w:t xml:space="preserve">määrab Outlooki kaustade alamkaustade tekkimise (fikseeritud kaustad või kasutajapõhised), täpsemalt vaata </w:t>
+      </w:r>
+      <w:r>
+        <w:t>spetsifikatsioonidokument; PPA puhul määrata kõigil (imap-folders.incomingLetters.subfolderType, imap-folders.attachments.subfolderType, imap-foders.outgoingLetters.subfolderType, imap-folders.sendingFailed.subfolderType) väärtuseks näiteks fixed;PPA;P\u00F5hi;L\u00F5una;Ida;L\u00E4\u00E4s</w:t>
+      </w:r>
+    </w:p>
+    <w:p>
+      <w:pPr>
+        <w:pStyle w:val="ListParagraph"/>
+        <w:numPr>
+          <w:ilvl w:val="0"/>
+          <w:numId w:val="7"/>
+        </w:numPr>
+      </w:pPr>
+      <w:r>
+        <w:lastRenderedPageBreak/>
+        <w:t>logo.file</w:t>
+      </w:r>
+      <w:ins w:id="10" w:author="Author">
+        <w:r>
+          <w:t xml:space="preserve"> [</w:t>
         </w:r>
         <w:r>
-          <w:t>.reg</w:t>
+          <w:rPr>
+            <w:highlight w:val="darkYellow"/>
+          </w:rPr>
+          <w:t>DHS 3.6 versioonis puudub</w:t>
         </w:r>
         <w:r>
-          <w:t xml:space="preserve">, milles </w:t>
+          <w:t>]</w:t>
+        </w:r>
+      </w:ins>
+      <w:r>
+        <w:t xml:space="preserve"> [mittekohustuslik, vaikimisi tühi] kui tühi, siis DHS rakenduse veebilehe päises kuvatakse vaikelogo. Kui mittetühi, siis loetakse brauserist logo URL’i poole pöördumisel antud seadega viidatud faili sisu. Kui faili lugemisel tuleb viga, siis logitakse hoiatus. Faili tüüp leitakse faili laiendi põhjal. Sobiv logo </w:t>
+      </w:r>
+      <w:r>
+        <w:t>peab olema PNG formaadis, suurusega 184 x 57 pikslit ning läbipaistva taustaga.</w:t>
+      </w:r>
+    </w:p>
+    <w:p>
+      <w:pPr>
+        <w:pStyle w:val="ListParagraph"/>
+        <w:numPr>
+          <w:ilvl w:val="0"/>
+          <w:numId w:val="7"/>
+        </w:numPr>
+      </w:pPr>
+      <w:r>
+        <w:t>system.usages.enabled [mittekohustuslik, vaikimisi true] Muuta false-iks pärast seda kui rakendus on esmakordselt paigaldatud ja käivitatud ja vähemalt ühe korra on suvaline kasutaja edukalt sisse loginud. False-iks muutmine lülitab välja Alfrescos ebavajaliku funktsionaalsuse kasutajate poolt tarbitud kettaruumi arvutamise kohta; kahjuks ei saa Alfresco vea tõttu see väärtus olla juba vaikimisi false.</w:t>
+      </w:r>
+    </w:p>
+    <w:p>
+      <w:pPr>
+        <w:pStyle w:val="ListParagraph"/>
+        <w:numPr>
+          <w:ilvl w:val="0"/>
+          <w:numId w:val="7"/>
+        </w:numPr>
+      </w:pPr>
+      <w:r>
+        <w:t>jobs.enabled [mittekohustuslik, vaikimisi true] vt. klasterdamine</w:t>
+      </w:r>
+    </w:p>
+    <w:p>
+      <w:pPr>
+        <w:pStyle w:val="ListParagraph"/>
+        <w:numPr>
+          <w:ilvl w:val="0"/>
+          <w:numId w:val="7"/>
+        </w:numPr>
+      </w:pPr>
+      <w:r>
+        <w:t>alfresco.cluster.name [mittekohustuslik, vaikimisi tühi] vt. klasterdamine</w:t>
+      </w:r>
+    </w:p>
+    <w:p>
+      <w:pPr>
+        <w:pStyle w:val="ListParagraph"/>
+        <w:numPr>
+          <w:ilvl w:val="0"/>
+          <w:numId w:val="7"/>
+        </w:numPr>
+      </w:pPr>
+      <w:r>
+        <w:t>project.test [mittekohustuslik, vaikimisi false] kui määrata true, siis rakendub järgnev:</w:t>
+      </w:r>
+    </w:p>
+    <w:p>
+      <w:pPr>
+        <w:pStyle w:val="ListParagraph"/>
+        <w:numPr>
+          <w:ilvl w:val="1"/>
+          <w:numId w:val="7"/>
+        </w:numPr>
+      </w:pPr>
+      <w:r>
+        <w:t>Kasutaja andmete uuendamisel määratakse e-maili aadressiks mail.from.default seadega määratud väärtus</w:t>
+      </w:r>
+    </w:p>
+    <w:p>
+      <w:pPr>
+        <w:pStyle w:val="ListParagraph"/>
+        <w:numPr>
+          <w:ilvl w:val="1"/>
+          <w:numId w:val="7"/>
+        </w:numPr>
+      </w:pPr>
+      <w:r>
+        <w:t>Rakendusse luuakse süsteemsete meiliteavituste jaoks testmallid – ainult uue paigalduse puhul (rakenduse esmakordsel käivitamisel tühja baasi pealt)</w:t>
+      </w:r>
+    </w:p>
+    <w:p>
+      <w:pPr>
+        <w:pStyle w:val="ListParagraph"/>
+        <w:numPr>
+          <w:ilvl w:val="1"/>
+          <w:numId w:val="7"/>
+        </w:numPr>
+      </w:pPr>
+      <w:r>
+        <w:t>Veebilehe resurssid (JavaScript, pildid, CSS) laetakse brauserisse igal päringul uuesti</w:t>
+      </w:r>
+    </w:p>
+    <w:p>
+      <w:pPr>
+        <w:pStyle w:val="ListParagraph"/>
+        <w:numPr>
+          <w:ilvl w:val="1"/>
+          <w:numId w:val="7"/>
+        </w:numPr>
+      </w:pPr>
+      <w:r>
+        <w:t>Teatud funktsionaalsuse juures rakenduvad debugimiseks mõeldud lisakontrollid või lisateated</w:t>
+      </w:r>
+    </w:p>
+    <w:p>
+      <w:pPr>
+        <w:pStyle w:val="ListParagraph"/>
+        <w:numPr>
+          <w:ilvl w:val="0"/>
+          <w:numId w:val="7"/>
+        </w:numPr>
+      </w:pPr>
+      <w:r>
+        <w:t>index.tracking.disableInTransactionIndexing=false</w:t>
+      </w:r>
+      <w:r>
+        <w:t xml:space="preserve"> [mittekohustuslik, vaikimisi true] Muuta false-iks s</w:t>
+      </w:r>
+      <w:r>
+        <w:t>uuremahuliste tegevuste (importimised</w:t>
+      </w:r>
+      <w:r>
+        <w:t xml:space="preserve">, tühjaks </w:t>
+      </w:r>
+      <w:r>
+        <w:t>kustutamised</w:t>
+      </w:r>
+      <w:r>
+        <w:t>) aja</w:t>
+      </w:r>
+      <w:r>
+        <w:t>ks. R</w:t>
+      </w:r>
+      <w:r>
+        <w:t>akenduse esmase paigaldamise aja</w:t>
+      </w:r>
+      <w:r>
+        <w:t xml:space="preserve">ks </w:t>
+      </w:r>
+      <w:r>
+        <w:t>(kui baas ja andmekaust on tühi)</w:t>
+      </w:r>
+      <w:r>
+        <w:t xml:space="preserve"> muuta samuti false-iks</w:t>
+      </w:r>
+      <w:r>
+        <w:t>. Tava töö (sealhulgas koormustestide) ajaks kommenteerida see seade välja, siis rakendub vaikeväärtus true</w:t>
+      </w:r>
+      <w:r>
+        <w:t xml:space="preserve"> .</w:t>
+      </w:r>
+    </w:p>
+    <w:p>
+      <w:pPr>
+        <w:pStyle w:val="ListParagraph"/>
+        <w:numPr>
+          <w:ilvl w:val="0"/>
+          <w:numId w:val="7"/>
+        </w:numPr>
+      </w:pPr>
+      <w:r>
+        <w:t>conf.* seaded muudavad DHS rakenduses rohkem sisulist käitumist ja on vähem olulised infrastruktuuri ja halduse seisukohast; sellised seaded on täpsemalt kirjeldatud spetsifikatsioonidokumentides.</w:t>
+      </w:r>
+    </w:p>
+    <w:p>
+      <w:pPr>
+        <w:pStyle w:val="ListParagraph"/>
+        <w:numPr>
+          <w:ilvl w:val="1"/>
+          <w:numId w:val="7"/>
+        </w:numPr>
+      </w:pPr>
+      <w:r>
+        <w:t>conf.openoffice-client-extensions</w:t>
+      </w:r>
+      <w:ins w:id="11" w:author="Author">
+        <w:r>
+          <w:t xml:space="preserve"> [</w:t>
         </w:r>
         <w:r>
-          <w:t>tuleb</w:t>
+          <w:rPr>
+            <w:highlight w:val="darkYellow"/>
+          </w:rPr>
+          <w:t>DHS 3.6 versioonis puudub</w:t>
         </w:r>
         <w:r>
-          <w:t xml:space="preserve"> korrigeerid</w:t>
-        </w:r>
-        <w:r>
-          <w:t>a</w:t>
-        </w:r>
-        <w:r>
-          <w:t xml:space="preserve"> rakenduse asukoht</w:t>
-        </w:r>
-        <w:r>
-          <w:t>a</w:t>
-        </w:r>
-        <w:r>
-          <w:t xml:space="preserve">. Lisaks, kui </w:t>
-        </w:r>
-        <w:r>
-          <w:t xml:space="preserve"> server.url </w:t>
-        </w:r>
-        <w:r>
-          <w:t>alguses on</w:t>
-        </w:r>
-        <w:r>
-          <w:t xml:space="preserve"> https://</w:t>
-        </w:r>
-        <w:r>
-          <w:t>, siis kõikidele URLidele peab vastama ka</w:t>
-        </w:r>
-        <w:r>
-          <w:t xml:space="preserve"> http:// </w:t>
-        </w:r>
-        <w:r>
-          <w:t>alternatiiv, mis suunab päringu</w:t>
-        </w:r>
-        <w:r>
-          <w:t xml:space="preserve"> https:// URL</w:t>
-        </w:r>
-        <w:r>
-          <w:t>ile</w:t>
-        </w:r>
-        <w:r>
-          <w:t xml:space="preserve"> (vt. peatükk 4 alampeatükk nginx punkt 6)</w:t>
-        </w:r>
-        <w:r>
-          <w:t>.</w:t>
+          <w:t>]</w:t>
         </w:r>
       </w:ins>
+      <w:r>
+        <w:t xml:space="preserve"> [mittekohustuslik, vaikimisi tühi] </w:t>
+      </w:r>
+      <w:r>
+        <w:t>Sisaldab komaga eraldatud faililaiendeid (ilma punktita</w:t>
+      </w:r>
+      <w:r>
+        <w:t xml:space="preserve"> ja ilma tühikuteta</w:t>
+      </w:r>
+      <w:r>
+        <w:t xml:space="preserve">; nt. odt,ods,rtf,doc,docx), mille puhul kasutaja arvutis </w:t>
+      </w:r>
+      <w:r>
+        <w:t xml:space="preserve">avatakse </w:t>
+      </w:r>
+      <w:r>
+        <w:t xml:space="preserve">fail muutmiseks OpenOffice.org programmiga. Kasutaja arvutis peab olema paigaldatud </w:t>
+      </w:r>
+      <w:r>
+        <w:t xml:space="preserve">OpenOffice.org 3.2 või uuem OpenOffice.org / LibreOffice / Apache OpenOffice ning vastavalt kasutatavale programmile registreeritud </w:t>
+      </w:r>
+      <w:r>
+        <w:rPr>
+          <w:i/>
+        </w:rPr>
+        <w:t>vnd.sun.star.webdav</w:t>
+      </w:r>
+      <w:r>
+        <w:t xml:space="preserve"> protokoll</w:t>
+      </w:r>
+      <w:r>
+        <w:t>.</w:t>
+      </w:r>
+      <w:r>
+        <w:t xml:space="preserve"> </w:t>
+      </w:r>
+      <w:r>
+        <w:t xml:space="preserve">Protokolli registreerimiseks saab kasutada tarnega kaasas olevat faili </w:t>
+      </w:r>
+      <w:r>
+        <w:t>OpenOffice</w:t>
+      </w:r>
+      <w:r>
+        <w:t>_WebDAV_</w:t>
+      </w:r>
+      <w:r>
+        <w:t>Protocol</w:t>
+      </w:r>
+      <w:r>
+        <w:t>.reg</w:t>
+      </w:r>
+      <w:r>
+        <w:t xml:space="preserve">, milles </w:t>
+      </w:r>
+      <w:r>
+        <w:t>tuleb</w:t>
+      </w:r>
+      <w:r>
+        <w:t xml:space="preserve"> korrigeerid</w:t>
+      </w:r>
+      <w:r>
+        <w:t>a</w:t>
+      </w:r>
+      <w:r>
+        <w:t xml:space="preserve"> rakenduse asukoht</w:t>
+      </w:r>
+      <w:r>
+        <w:t>a</w:t>
+      </w:r>
+      <w:r>
+        <w:t xml:space="preserve">. Lisaks, kui </w:t>
+      </w:r>
+      <w:r>
+        <w:t xml:space="preserve"> server.url </w:t>
+      </w:r>
+      <w:r>
+        <w:t>alguses on</w:t>
+      </w:r>
+      <w:r>
+        <w:t xml:space="preserve"> https://</w:t>
+      </w:r>
+      <w:r>
+        <w:t>, siis kõikidele URLidele peab vastama ka</w:t>
+      </w:r>
+      <w:r>
+        <w:t xml:space="preserve"> http:// </w:t>
+      </w:r>
+      <w:r>
+        <w:t>alternatiiv, mis suunab päringu</w:t>
+      </w:r>
+      <w:r>
+        <w:t xml:space="preserve"> https:// URL</w:t>
+      </w:r>
+      <w:r>
+        <w:t>ile</w:t>
+      </w:r>
+      <w:r>
+        <w:t xml:space="preserve"> (vt. peatükk 4 alampeatükk nginx punkt 6)</w:t>
+      </w:r>
+      <w:r>
+        <w:t>.</w:t>
+      </w:r>
     </w:p>
     <w:p/>
     <w:p>
@@ -4020,6 +4104,7 @@
     <w:p/>
     <w:p>
       <w:r>
+        <w:lastRenderedPageBreak/>
         <w:t>Juurdepääsutõendi faili sees asuva sertifikaadi seerianumbrit saab leida järgnevalt:</w:t>
       </w:r>
     </w:p>
@@ -4054,7 +4139,6 @@
         <w:jc w:val="left"/>
       </w:pPr>
       <w:r>
-        <w:lastRenderedPageBreak/>
         <w:t>Valige õige sertifikaat ja salvestage see eraldi faili, seejärel käivitage:</w:t>
       </w:r>
       <w:r>
@@ -4216,7 +4300,7 @@
         </w:numPr>
       </w:pPr>
       <w:r>
-        <w:t>Kontrollida, et Tomcat käivitusskriptis /home/dhs/tomcat/tomcat.sh oleks Java käaivitusargumentide hulgas olemas -Djavax.net.ssl.trustStore=truststore.jks</w:t>
+        <w:t>Kontrollida, et Tomcat käivitusskriptis /home/dhs/tomcat/tomcat.sh oleks Java käivitusargumentide hulgas olemas -Djavax.net.ssl.trustStore=truststore.jks</w:t>
       </w:r>
     </w:p>
     <w:p/>
@@ -4266,11 +4350,8 @@
         </w:numPr>
       </w:pPr>
       <w:r>
-        <w:t xml:space="preserve">kerberos.realm viitab Active Directory serveris olevale Windows domeeni täispikale nimetusele, kirjutada suurtähtedega, näiteks VILJANDI.MAAVALITSUS . NB! Siin olev domeeni Domeeni nimetus peab kindlasti olema täispikk ja kindlasti olema kirjutatud suurtähtedega. Näiteks kuigi kasutajad võivad saada Windowsisse autentida ka lühema domeeniga VILJANDI\username (ja ka LDAP ligipääsul võib töötada kasutajanime lõpus lühem domeen (CAS seade ldap.userDn, DHS seade </w:t>
-      </w:r>
-      <w:r>
         <w:lastRenderedPageBreak/>
-        <w:t>ldap.synchronization.java.naming.security.principal)), siis siin peab Kerberos autentimise jaoks kindlasti olema täispikk domeeni nimi VILJANDI.MAAVALITSUS, muidu autentimine ebaõnnestub. Samuti, kui täispikk domeeni nimi peab olema kirjutatud suurtähtedega, muidu autentimine ebaõnnestub.</w:t>
+        <w:t>kerberos.realm viitab Active Directory serveris olevale Windows domeeni täispikale nimetusele, kirjutada suurtähtedega, näiteks VILJANDI.MAAVALITSUS . NB! Siin olev domeeni Domeeni nimetus peab kindlasti olema täispikk ja kindlasti olema kirjutatud suurtähtedega. Näiteks kuigi kasutajad võivad saada Windowsisse autentida ka lühema domeeniga VILJANDI\username (ja ka LDAP ligipääsul võib töötada kasutajanime lõpus lühem domeen (CAS seade ldap.userDn, DHS seade ldap.synchronization.java.naming.security.principal)), siis siin peab Kerberos autentimise jaoks kindlasti olema täispikk domeeni nimi VILJANDI.MAAVALITSUS, muidu autentimine ebaõnnestub. Samuti, kui täispikk domeeni nimi peab olema kirjutatud suurtähtedega, muidu autentimine ebaõnnestub.</w:t>
       </w:r>
     </w:p>
     <w:p>
@@ -4518,6 +4599,7 @@
         <w:jc w:val="left"/>
       </w:pPr>
       <w:r>
+        <w:lastRenderedPageBreak/>
         <w:t>Määrata mõlema rakenduse paigalduse juures alfresco-global.properties failis</w:t>
       </w:r>
       <w:r>
@@ -4556,7 +4638,6 @@
         </w:numPr>
       </w:pPr>
       <w:r>
-        <w:lastRenderedPageBreak/>
         <w:t xml:space="preserve">Määrata mõlema rakenduse </w:t>
       </w:r>
       <w:r>
@@ -4787,6 +4868,7 @@
         <w:jc w:val="left"/>
       </w:pPr>
       <w:r>
+        <w:lastRenderedPageBreak/>
         <w:t>Kui tegemist on versioonivahetusega, siis paigaldatava DHS rakenduse versiooninumber peab olema sama või suurem, kui oli sama andmebaasi ja andmekausta peal varem käivitatud DHS rakenduse versiooninumber. Vastasel juhul vt. peatükk 6.2.</w:t>
       </w:r>
     </w:p>
@@ -4808,9 +4890,6 @@
       </w:r>
       <w:r>
         <w:br/>
-      </w:r>
-      <w:r>
-        <w:lastRenderedPageBreak/>
         <w:t>dhs.war versioonivahetuse puhul:</w:t>
       </w:r>
       <w:r>
@@ -4938,6 +5017,20 @@
       <w:r>
         <w:t>Rakenduse seire</w:t>
       </w:r>
+      <w:ins w:id="12" w:author="Author">
+        <w:r>
+          <w:t xml:space="preserve"> [</w:t>
+        </w:r>
+        <w:r>
+          <w:rPr>
+            <w:highlight w:val="darkYellow"/>
+          </w:rPr>
+          <w:t>DHS 3.6 versioonis puudub</w:t>
+        </w:r>
+        <w:r>
+          <w:t>]</w:t>
+        </w:r>
+      </w:ins>
     </w:p>
     <w:p>
       <w:r>
@@ -5013,6 +5106,7 @@
     <w:p/>
     <w:p>
       <w:r>
+        <w:lastRenderedPageBreak/>
         <w:t xml:space="preserve">Vt. ka varundamise originaaljuhend: </w:t>
       </w:r>
     </w:p>
@@ -5027,7 +5121,6 @@
         <w:pStyle w:val="Heading3"/>
       </w:pPr>
       <w:r>
-        <w:lastRenderedPageBreak/>
         <w:t>Kuumvarundamine (hot backup)</w:t>
       </w:r>
     </w:p>
@@ -5414,6 +5507,7 @@
         <w:pStyle w:val="Heading3"/>
       </w:pPr>
       <w:r>
+        <w:lastRenderedPageBreak/>
         <w:t>Andmebaasist varukoopia tegemine</w:t>
       </w:r>
     </w:p>
@@ -5429,7 +5523,6 @@
     </w:p>
     <w:p>
       <w:r>
-        <w:lastRenderedPageBreak/>
         <w:t>Ning tekkinud väljundfail kaasata varundatavate failide hulka.</w:t>
       </w:r>
     </w:p>
@@ -5598,7 +5691,11 @@
       </w:r>
       <w:r>
         <w:br/>
-        <w:t>Siin määratud VILJANDI.MAAVALITSUS peab kindlasti olema Active Directory domeeni täispikk nimetus; näiteks kuigi kasutajad võivad saada Windowsisse autentida ka lühema domeeniga VILJANDI\username (ja ka LDAP ligipääsul võib töötada kasutajanime lõpus lühem domeen (CAS seade ldap.userDn, DHS seade ldap.synchronization.java.naming.security.principal)), siis siin peab Kerberos autentimise jaoks kindlasti olema täispikk domeeni nimi VILJANDI.MAAVALITSUS, muidu autentimine ebaõnnestub.</w:t>
+        <w:t xml:space="preserve">Siin määratud VILJANDI.MAAVALITSUS peab kindlasti olema Active Directory domeeni täispikk nimetus; näiteks kuigi kasutajad võivad saada Windowsisse autentida ka lühema domeeniga VILJANDI\username (ja ka LDAP ligipääsul võib </w:t>
+      </w:r>
+      <w:r>
+        <w:lastRenderedPageBreak/>
+        <w:t>töötada kasutajanime lõpus lühem domeen (CAS seade ldap.userDn, DHS seade ldap.synchronization.java.naming.security.principal)), siis siin peab Kerberos autentimise jaoks kindlasti olema täispikk domeeni nimi VILJANDI.MAAVALITSUS, muidu autentimine ebaõnnestub.</w:t>
       </w:r>
       <w:r>
         <w:br/>
@@ -5615,7 +5712,6 @@
         <w:jc w:val="left"/>
       </w:pPr>
       <w:r>
-        <w:lastRenderedPageBreak/>
         <w:t xml:space="preserve">Teha kasutajale dhs-test </w:t>
       </w:r>
       <w:r>
@@ -5704,11 +5800,9 @@
       <w:r>
         <w:t>DHS’is failide avamine muutmiseks (Microsoft Word’i</w:t>
       </w:r>
-      <w:ins w:id="18" w:author="Author">
-        <w:r>
-          <w:t xml:space="preserve"> või OpenOffice.org</w:t>
-        </w:r>
-      </w:ins>
+      <w:r>
+        <w:t xml:space="preserve"> või OpenOffice.org</w:t>
+      </w:r>
       <w:r>
         <w:t xml:space="preserve"> kaudu WebDAV protokolliga)</w:t>
       </w:r>
@@ -6021,6 +6115,7 @@
         </w:numPr>
       </w:pPr>
       <w:r>
+        <w:lastRenderedPageBreak/>
         <w:t>Vali „</w:t>
       </w:r>
       <w:r>
@@ -6150,7 +6245,6 @@
         </w:numPr>
       </w:pPr>
       <w:r>
-        <w:lastRenderedPageBreak/>
         <w:t>Vajuta „</w:t>
       </w:r>
       <w:r>
@@ -6261,696 +6355,760 @@
     </w:p>
     <w:p/>
     <w:p>
-      <w:pPr>
-        <w:rPr>
-          <w:ins w:id="19" w:author="Author"/>
-        </w:rPr>
-      </w:pPr>
       <w:r>
         <w:t>Märkus: faili avamine muutmiseks töötab ainult Internet Explorer 32-bit versiooniga (täpsemalt vaata https://office.microsoft.com/en-us/web-apps-help/system-requirements-for-opening-files-from-office-web-apps-in-office-desktop-applications-HA010378334.aspx). Internet Explorer 64-bit versiooniga toimib funktsionaalsus samamoodi nagu teiste brauseritega – failile klikkides pakutakse seda allalaadimiseks või lugemiseks avamiseks.</w:t>
       </w:r>
     </w:p>
-    <w:p>
-      <w:pPr>
-        <w:rPr>
-          <w:ins w:id="20" w:author="Author"/>
-        </w:rPr>
-      </w:pPr>
-    </w:p>
-    <w:p>
-      <w:ins w:id="21" w:author="Author">
+    <w:p/>
+    <w:p>
+      <w:r>
+        <w:t>K</w:t>
+      </w:r>
+      <w:r>
+        <w:t>asutaja arvutis Op</w:t>
+      </w:r>
+      <w:r>
+        <w:t>enOffice.org</w:t>
+      </w:r>
+      <w:r>
+        <w:t xml:space="preserve"> </w:t>
+      </w:r>
+      <w:r>
+        <w:t>/</w:t>
+      </w:r>
+      <w:r>
+        <w:t xml:space="preserve"> </w:t>
+      </w:r>
+      <w:r>
+        <w:t>LibreOffice</w:t>
+      </w:r>
+      <w:r>
+        <w:t xml:space="preserve"> </w:t>
+      </w:r>
+      <w:r>
+        <w:t>/</w:t>
+      </w:r>
+      <w:r>
+        <w:t xml:space="preserve"> </w:t>
+      </w:r>
+      <w:r>
+        <w:t xml:space="preserve">Apache </w:t>
+      </w:r>
+      <w:r>
+        <w:t>OpenOffice kaudu</w:t>
+      </w:r>
+      <w:r>
+        <w:t xml:space="preserve"> DHS rakenduses asuvate </w:t>
+      </w:r>
+      <w:r>
+        <w:t>failide muutmiseks</w:t>
+      </w:r>
+      <w:r>
+        <w:t xml:space="preserve"> avamise</w:t>
+      </w:r>
+      <w:r>
+        <w:t xml:space="preserve"> ja tagasi salvestamis</w:t>
+      </w:r>
+      <w:r>
+        <w:t>e</w:t>
+      </w:r>
+      <w:r>
+        <w:t xml:space="preserve"> </w:t>
+      </w:r>
+      <w:r>
+        <w:t>toeks</w:t>
+      </w:r>
+      <w:ins w:id="13" w:author="Author">
         <w:r>
-          <w:t>K</w:t>
+          <w:t xml:space="preserve"> [</w:t>
         </w:r>
         <w:r>
-          <w:t>asutaja arvutis Op</w:t>
+          <w:rPr>
+            <w:highlight w:val="darkYellow"/>
+          </w:rPr>
+          <w:t>DHS 3.6 versioonis puudub</w:t>
         </w:r>
         <w:r>
-          <w:t>enOffice.org</w:t>
+          <w:t>]</w:t>
+        </w:r>
+      </w:ins>
+      <w:r>
+        <w:t xml:space="preserve"> peab olema tehtud </w:t>
+      </w:r>
+      <w:r>
+        <w:t xml:space="preserve">peatükk 4 </w:t>
+      </w:r>
+      <w:r>
+        <w:t xml:space="preserve">alampeatükk </w:t>
+      </w:r>
+      <w:r>
+        <w:t xml:space="preserve">nginx </w:t>
+      </w:r>
+      <w:r>
+        <w:t xml:space="preserve">punkt </w:t>
+      </w:r>
+      <w:r>
+        <w:t>6 ja peatüki 5.1 seade conf.openoffice-client-extensions peab olema mittetühi</w:t>
+      </w:r>
+      <w:r>
+        <w:t xml:space="preserve">. Samuti on vajalik </w:t>
+      </w:r>
+      <w:r>
+        <w:t>kasutaja arvutis paigalda</w:t>
+      </w:r>
+      <w:r>
+        <w:t>da</w:t>
+      </w:r>
+      <w:r>
+        <w:t xml:space="preserve"> OpenOffice.org 3.2 või uuem OpenOffice.org / LibreOffice / Apache OpenOffice ning protokoll vnd.sun.star.webdav peab olema registreeritud</w:t>
+      </w:r>
+      <w:r>
+        <w:t xml:space="preserve"> kasutaja arvutis.</w:t>
+      </w:r>
+      <w:r>
+        <w:t xml:space="preserve"> </w:t>
+      </w:r>
+      <w:r>
+        <w:t xml:space="preserve">Protokolli registreerimiseks saab kasutada </w:t>
+      </w:r>
+      <w:r>
+        <w:t>tarnega kaasas oleva</w:t>
+      </w:r>
+      <w:r>
+        <w:t>t faili</w:t>
+      </w:r>
+      <w:r>
+        <w:t xml:space="preserve"> </w:t>
+      </w:r>
+      <w:r>
+        <w:t>OpenOffice_WebDAV_</w:t>
+      </w:r>
+      <w:r>
+        <w:t>Protocol</w:t>
+      </w:r>
+      <w:r>
+        <w:t>.reg</w:t>
+      </w:r>
+      <w:r>
+        <w:t xml:space="preserve">, milles </w:t>
+      </w:r>
+      <w:r>
+        <w:t>tuleb</w:t>
+      </w:r>
+      <w:r>
+        <w:t xml:space="preserve"> korrigeerid</w:t>
+      </w:r>
+      <w:r>
+        <w:t>a</w:t>
+      </w:r>
+      <w:r>
+        <w:t xml:space="preserve"> rakenduse asukoht</w:t>
+      </w:r>
+      <w:r>
+        <w:t>a</w:t>
+      </w:r>
+      <w:r>
+        <w:t>.</w:t>
+      </w:r>
+    </w:p>
+    <w:p/>
+    <w:p>
+      <w:pPr>
+        <w:pStyle w:val="Heading3"/>
+      </w:pPr>
+      <w:r>
+        <w:t>Single Sign-On (SSO)</w:t>
+      </w:r>
+    </w:p>
+    <w:p>
+      <w:r>
+        <w:t>Kui kasutaja on logitud sisse Windowsi domeeni, siis on võimalik Signle Sign-On funktsionaalsus – kui kasutaja läheb DHS rakenduse veebilehele, siis ei näidata talle sisselogimislehte, vaid sisselogimine toimub automaatselt (brauser edastab autentimisvõtmed ning kasutaja näeb juba DHS lehte, kus ta on sisse logitud). Selleks, et Single Sign-On töötaks, tuleb:</w:t>
+      </w:r>
+    </w:p>
+    <w:p>
+      <w:pPr>
+        <w:pStyle w:val="ListParagraph"/>
+        <w:numPr>
+          <w:ilvl w:val="0"/>
+          <w:numId w:val="17"/>
+        </w:numPr>
+      </w:pPr>
+      <w:r>
+        <w:t>Kui kasutatakse Internet Explorerit, siis</w:t>
+      </w:r>
+    </w:p>
+    <w:p>
+      <w:pPr>
+        <w:pStyle w:val="ListParagraph"/>
+        <w:numPr>
+          <w:ilvl w:val="1"/>
+          <w:numId w:val="17"/>
+        </w:numPr>
+      </w:pPr>
+      <w:r>
+        <w:t>Tools -&gt; Internet Options -&gt; Advanced -&gt; Enable Integrated Windows Authentication peab olema sisse lülitatud</w:t>
+      </w:r>
+    </w:p>
+    <w:p>
+      <w:pPr>
+        <w:pStyle w:val="ListParagraph"/>
+        <w:numPr>
+          <w:ilvl w:val="1"/>
+          <w:numId w:val="17"/>
+        </w:numPr>
+      </w:pPr>
+      <w:r>
+        <w:t xml:space="preserve">DHS serveri URL (https://dhs.example.com) peab olema kasutaja arvutis </w:t>
+      </w:r>
+      <w:r>
+        <w:t>Internet</w:t>
+      </w:r>
+      <w:r>
+        <w:t xml:space="preserve"> Exploreri seadetes Trusted Sites nimekirjas – sama mis punkt 9.3.1</w:t>
+      </w:r>
+    </w:p>
+    <w:p>
+      <w:pPr>
+        <w:pStyle w:val="ListParagraph"/>
+        <w:numPr>
+          <w:ilvl w:val="1"/>
+          <w:numId w:val="17"/>
+        </w:numPr>
+      </w:pPr>
+      <w:r>
+        <w:rPr>
+          <w:i/>
+        </w:rPr>
+        <w:t>Tools</w:t>
+      </w:r>
+      <w:r>
+        <w:t xml:space="preserve"> -&gt; </w:t>
+      </w:r>
+      <w:r>
+        <w:rPr>
+          <w:i/>
+        </w:rPr>
+        <w:t>Internet Options</w:t>
+      </w:r>
+      <w:r>
+        <w:t xml:space="preserve"> -&gt; </w:t>
+      </w:r>
+      <w:r>
+        <w:rPr>
+          <w:i/>
+        </w:rPr>
+        <w:t>Security</w:t>
+      </w:r>
+      <w:r>
+        <w:t xml:space="preserve"> -&gt; </w:t>
+      </w:r>
+      <w:r>
+        <w:rPr>
+          <w:i/>
+        </w:rPr>
+        <w:t>Trusted sites</w:t>
+      </w:r>
+      <w:r>
+        <w:t xml:space="preserve"> -&gt; </w:t>
+      </w:r>
+      <w:r>
+        <w:rPr>
+          <w:i/>
+        </w:rPr>
+        <w:t>Custom level</w:t>
+      </w:r>
+      <w:r>
+        <w:t xml:space="preserve"> -&gt; </w:t>
+      </w:r>
+      <w:r>
+        <w:rPr>
+          <w:i/>
+        </w:rPr>
+        <w:t>User authentication</w:t>
+      </w:r>
+      <w:r>
+        <w:t xml:space="preserve"> -&gt; </w:t>
+      </w:r>
+      <w:r>
+        <w:rPr>
+          <w:i/>
+        </w:rPr>
+        <w:t>Logon</w:t>
+      </w:r>
+      <w:r>
+        <w:t xml:space="preserve"> valikuks peab olema </w:t>
+      </w:r>
+      <w:r>
+        <w:rPr>
+          <w:i/>
+        </w:rPr>
+        <w:t>Automatic logon with current user name and password</w:t>
+      </w:r>
+    </w:p>
+    <w:p>
+      <w:pPr>
+        <w:pStyle w:val="ListParagraph"/>
+        <w:numPr>
+          <w:ilvl w:val="0"/>
+          <w:numId w:val="17"/>
+        </w:numPr>
+      </w:pPr>
+      <w:r>
+        <w:t>Kui kasutatakse Mozilla Firefox brauserit, siis</w:t>
+      </w:r>
+    </w:p>
+    <w:p>
+      <w:pPr>
+        <w:pStyle w:val="ListParagraph"/>
+        <w:numPr>
+          <w:ilvl w:val="1"/>
+          <w:numId w:val="17"/>
+        </w:numPr>
+      </w:pPr>
+      <w:r>
+        <w:t>about:config parameetrite nimekirjas tuleb network.negotiate-auth.trusted-uris parameetri väärtuseks panna dhs.example.com</w:t>
+      </w:r>
+    </w:p>
+    <w:p/>
+    <w:p>
+      <w:pPr>
+        <w:pStyle w:val="Heading3"/>
+      </w:pPr>
+      <w:r>
+        <w:lastRenderedPageBreak/>
+        <w:t>E-mailide liidestus (IMAP)</w:t>
+      </w:r>
+    </w:p>
+    <w:p>
+      <w:pPr>
+        <w:rPr>
+          <w:del w:id="14" w:author="Author"/>
+        </w:rPr>
+      </w:pPr>
+      <w:r>
+        <w:t>Selleks, et kasutaja saaks e-maile lohistada postkastist DHS’i, tuleb kasutaja arvutisse paigaldatud Microsoft Outlook 2007 seadistada vastavalt dokumendis „Administraatori juhis“ toodud peatükile „Outlooki seadistamine“.</w:t>
+      </w:r>
+    </w:p>
+    <w:p>
+      <w:del w:id="15" w:author="Author">
+        <w:r>
+          <w:delText>DHS toetab e-maile vormingutes „Plain Text“ ja „HTML“. E-mailid vormingus „Rich Text“ ei ole toetatud. Kui lohistada „Rich Text“ vormingus e-mail DHS’i, siis DHS’is tekib kirja sisu faili asemel fail winmail.dat.</w:delText>
+        </w:r>
+      </w:del>
+    </w:p>
+    <w:p/>
+    <w:p>
+      <w:pPr>
+        <w:pStyle w:val="Heading3"/>
+      </w:pPr>
+      <w:r>
+        <w:t>PDF’ide kuvamine veebilehe sees</w:t>
+      </w:r>
+    </w:p>
+    <w:p>
+      <w:r>
+        <w:t>E-arve juures on võimalus kuvada PDF faili veebilehe sees. Selleks peab olema kasutaja arvutis paigaldatud brauserisse PDF lugeja plugin.</w:t>
+      </w:r>
+    </w:p>
+    <w:p>
+      <w:r>
+        <w:t>Kui brauseris PDF lugeja pluginat ei ole paigaldatud, siis PDF faili veebilehe sees kuvamise asemel pakutakse PDF faili allalaadimiseks.</w:t>
+      </w:r>
+    </w:p>
+    <w:p>
+      <w:r>
+        <w:t xml:space="preserve">Kui soovitakse PDF faili veebilehe sees kuvamiseks kasutada Adobe Reader PDF lugejat, siis peab selle paigaldama kasutaja arvutisse. Adobe Reader 10 paigaldamisel paigaldatakse PDF lugeja plugin nii Internet Explorer kui ka Firefox brauserite jaoks automaatselt ning vaikimisi on Adobe Reader seadetes sisse lülitatud </w:t>
+      </w:r>
+      <w:r>
+        <w:rPr>
+          <w:i/>
+        </w:rPr>
+        <w:t>Display PDF in browser</w:t>
+      </w:r>
+      <w:r>
+        <w:t xml:space="preserve"> seade.</w:t>
+      </w:r>
+    </w:p>
+    <w:p/>
+    <w:p>
+      <w:pPr>
+        <w:pStyle w:val="Heading3"/>
+      </w:pPr>
+      <w:r>
+        <w:t>Osakonna töödokumendid lingi avamine Firefox’is</w:t>
+      </w:r>
+    </w:p>
+    <w:p>
+      <w:r>
+        <w:t>DHS rakenduses oleva lingi „Osakonna töödokumendid“ saab viitama panna soovitud URL’ile (URL võetakse parameetri workingDocumentsAddress väärtusest). Kui etteantav URL viitab kohalikule või võrguressurssile (kujul file://///servername/share/ ), siis Internet Explorer avab sellise lingi edukalt, aga Firefox vaikeseadetega selliseid linke ei ava (lingile klikkides ei juhtu mitte midagi, veateadet ei tule, jäädakse samale lehele). Selleks, et Firefox avaks selliseid linke, peab kasutaja arvutis Firefox’is selle lubama vastavalt http://kb.mozillazine.org/Links_to_local_pages_do_not_work kirjeldatud juhistele (Firefox’i seadetes määratava väärtuse http://www.example.com asemel kasutada DHS rakenduse URL’i algust kujul https://dhs.example.com ).</w:t>
+      </w:r>
+    </w:p>
+    <w:p/>
+    <w:p>
+      <w:pPr>
+        <w:pStyle w:val="Heading2"/>
+      </w:pPr>
+      <w:r>
+        <w:t>Probleemid</w:t>
+      </w:r>
+    </w:p>
+    <w:p/>
+    <w:p>
+      <w:pPr>
+        <w:pStyle w:val="Heading3"/>
+      </w:pPr>
+      <w:r>
+        <w:t>Veateade „ObjID already in use“ või “java.net.UnknownHostException: basename”</w:t>
+      </w:r>
+    </w:p>
+    <w:p>
+      <w:r>
+        <w:t>Kui DHS rakenduse käivitamine ebaõnnestub veateatega</w:t>
+      </w:r>
+    </w:p>
+    <w:p>
+      <w:pPr>
+        <w:rPr>
+          <w:i/>
+        </w:rPr>
+      </w:pPr>
+      <w:r>
+        <w:rPr>
+          <w:i/>
+        </w:rPr>
+        <w:t>java.rmi.server.ExportException: internal error: ObjID already in use</w:t>
+      </w:r>
+    </w:p>
+    <w:p>
+      <w:r>
+        <w:t>või veateatega</w:t>
+      </w:r>
+    </w:p>
+    <w:p>
+      <w:r>
+        <w:rPr>
+          <w:i/>
+        </w:rPr>
+        <w:t>java.net.UnknownHostException: basename</w:t>
+      </w:r>
+    </w:p>
+    <w:p>
+      <w:r>
+        <w:t>siis peaks kontrollima, et masina täisdomeeninimi (FQDN) vastaks tema võrguliidese IP aadressile ja vastupidi.</w:t>
+      </w:r>
+    </w:p>
+    <w:p>
+      <w:pPr>
+        <w:pStyle w:val="ListParagraph"/>
+        <w:numPr>
+          <w:ilvl w:val="0"/>
+          <w:numId w:val="7"/>
+        </w:numPr>
+      </w:pPr>
+      <w:r>
+        <w:t>Kontrollige, et käsu „hostname -f“ väljastatud domeeninimi lahenduks IP aadressiks, mis on masina küljes oleval võrguliidesel.</w:t>
+      </w:r>
+    </w:p>
+    <w:p>
+      <w:pPr>
+        <w:pStyle w:val="ListParagraph"/>
+        <w:numPr>
+          <w:ilvl w:val="0"/>
+          <w:numId w:val="7"/>
+        </w:numPr>
+      </w:pPr>
+      <w:r>
+        <w:t>Kontrollige, et sama IP aadress lahenduks tagasi „hostname -f“ väljastatud domeeninimeks.</w:t>
+      </w:r>
+    </w:p>
+    <w:p/>
+    <w:p>
+      <w:pPr>
+        <w:pStyle w:val="Heading3"/>
+      </w:pPr>
+      <w:r>
+        <w:t>Andmekausta ja andmebaasi sisu mittevastavus</w:t>
+      </w:r>
+    </w:p>
+    <w:p>
+      <w:r>
+        <w:t>Kui DHS rakenduse käivitamine ebaõnnestub ja veateadetes esineb mõni järgnevatest:</w:t>
+      </w:r>
+    </w:p>
+    <w:p>
+      <w:pPr>
+        <w:rPr>
+          <w:i/>
+        </w:rPr>
+      </w:pPr>
+      <w:r>
+        <w:rPr>
+          <w:i/>
+        </w:rPr>
+        <w:t>SISU TERVIKLIKKUSE VIGA: Hoidla indekseid X ei leitud.</w:t>
+      </w:r>
+    </w:p>
+    <w:p>
+      <w:pPr>
+        <w:rPr>
+          <w:i/>
+        </w:rPr>
+      </w:pPr>
+      <w:r>
+        <w:rPr>
+          <w:i/>
+        </w:rPr>
+        <w:t>SISU TERVIKLIKKUSE VIGA: Sisu hoidlas ei leitud süsteemset sisu.</w:t>
+      </w:r>
+    </w:p>
+    <w:p>
+      <w:r>
+        <w:rPr>
+          <w:i/>
+        </w:rPr>
+        <w:lastRenderedPageBreak/>
+        <w:t>Veendu, et ’dir.root=/home/dhs/data’ tunnus osutab andmete õigele kohale.</w:t>
+      </w:r>
+    </w:p>
+    <w:p>
+      <w:r>
+        <w:t>siis peaks kontrollima, et andmekausta ja andmebaasi sisu vastaksid üksteisele. DHS rakenduse haldamisel tuleb pidada meeles seda, et andmebaasi sisu (rakenduse seadistusfailis db.* seadetega viidatud) ja andmekataloogi sisu (dir.root seadega viidatud) käivad üksteisega koos. Sellest lähtuvalt tuleb järgida järgnevaid põhimõtteid:</w:t>
+      </w:r>
+    </w:p>
+    <w:p>
+      <w:pPr>
+        <w:pStyle w:val="ListParagraph"/>
+        <w:numPr>
+          <w:ilvl w:val="0"/>
+          <w:numId w:val="7"/>
+        </w:numPr>
+      </w:pPr>
+      <w:r>
+        <w:t>Varundamisel tuleb varundada mõlemat korraga – nii andmebaasi kui ka andmekausta sisu.</w:t>
+      </w:r>
+    </w:p>
+    <w:p>
+      <w:pPr>
+        <w:pStyle w:val="ListParagraph"/>
+        <w:numPr>
+          <w:ilvl w:val="0"/>
+          <w:numId w:val="7"/>
+        </w:numPr>
+      </w:pPr>
+      <w:r>
+        <w:t>Kui soovitakse rakenduse andmed kustutada (nullist alustada), siis tuleb mõlema sisu korraga kustutada; kui kustutada üks, aga mitte teine, tuleb ülalmainitud veateade.</w:t>
+      </w:r>
+    </w:p>
+    <w:p/>
+    <w:p>
+      <w:pPr>
+        <w:pStyle w:val="Heading3"/>
+      </w:pPr>
+      <w:r>
+        <w:t>Veateade „Illegal key size“</w:t>
+      </w:r>
+    </w:p>
+    <w:p>
+      <w:r>
+        <w:t>Kui DHS serveris ei ole Sun JDK juurde paigaldatud Java Cryptography Extension (JCE) Unlimited Strength Jurisdiction Policy Files 6, siis esimene kord kui rakenduses üritatakse sooritada tegevust, mis on seotud digiallkirjastamisega, tuleb rakenduse logisse veateade</w:t>
+      </w:r>
+      <w:r>
+        <w:br/>
+      </w:r>
+      <w:r>
+        <w:rPr>
+          <w:i/>
+        </w:rPr>
+        <w:t>java.io.IOException: exception decrypting data - java.security.InvalidKeyException: Illegal key size</w:t>
+      </w:r>
+      <w:r>
+        <w:br/>
+        <w:t>ning sõltuvalt sellest, mis see esimene tegevus oli:</w:t>
+      </w:r>
+    </w:p>
+    <w:p>
+      <w:pPr>
+        <w:pStyle w:val="ListParagraph"/>
+        <w:numPr>
+          <w:ilvl w:val="0"/>
+          <w:numId w:val="7"/>
+        </w:numPr>
+        <w:jc w:val="left"/>
+      </w:pPr>
+      <w:r>
+        <w:t xml:space="preserve">Kui esimeseks tegevuseks oli, et kasutaja üritas digiallkirjastada, siis digiallkirjastamine ebaõnnestub ja kasutajale tuleb veateade: </w:t>
+      </w:r>
+      <w:r>
+        <w:rPr>
+          <w:i/>
+        </w:rPr>
+        <w:t>Allkirjastamine ebaõnnestus: ERROR: 67 ERROR: 67java.io.IOException; nested exception is: java.io.IOException: exception decrypting data - java.security.InvalidKeyException: Illegal key size</w:t>
+      </w:r>
+    </w:p>
+    <w:p>
+      <w:pPr>
+        <w:pStyle w:val="ListParagraph"/>
+        <w:numPr>
+          <w:ilvl w:val="0"/>
+          <w:numId w:val="7"/>
+        </w:numPr>
+      </w:pPr>
+      <w:r>
+        <w:t>Kui esimeseks tegevuseks oli sisenemine sellise dokumendi ekraanile, mille failide blokis sisaldub .ddoc fail, siis kasutajale veateadet ei kuvata, vaid .ddoc faili detailinfot ei näidata.</w:t>
+      </w:r>
+    </w:p>
+    <w:p>
+      <w:r>
+        <w:t>Järgnevate digiallkirjastamisega seotud tegevuste puhul tulevad juba teistsugused veateated, aga reaalne viga on ikkagi käesolevas probleemis.</w:t>
+      </w:r>
+    </w:p>
+    <w:p/>
+    <w:p>
+      <w:pPr>
+        <w:pStyle w:val="Heading3"/>
+      </w:pPr>
+      <w:r>
+        <w:t>Ebasobiv juurdepääsutõend digiallkirjastamiseks</w:t>
+      </w:r>
+    </w:p>
+    <w:p>
+      <w:r>
+        <w:t>Kui digiallkirjastmiseks kasutatakse juurdepääsutõendit ja Sertifitseerimiskeskuse server keeldub OCSP päringust (näiteks on juurdepääsutõend aegunud), siis kasutajale kuvatakse digiallkirjastamisel, pärast PIN2 sisestamist, veateade: Allkirjastamine ebaõnnestus: OCSP response unsuccessful!</w:t>
+      </w:r>
+    </w:p>
+    <w:p>
+      <w:r>
+        <w:t>Rakenduse logisse tuleb samuti veateade: ERROR: 69 - OCSP response unsuccessfull!</w:t>
+      </w:r>
+    </w:p>
+    <w:p/>
+    <w:p>
+      <w:pPr>
+        <w:pStyle w:val="Heading3"/>
+      </w:pPr>
+      <w:r>
+        <w:t>Veateade „OutOfMemoryError“</w:t>
+      </w:r>
+    </w:p>
+    <w:p>
+      <w:r>
+        <w:t xml:space="preserve">Kui rakenduse töö ajal tekib OutOfMemoryError, siis kindlasti peab koheselt Java virtuaalmasinat restartima, s.t. Tomcat’i sulgema ning uuesti käivitama – muidu võib rakendus jääda vigasesse seisu! Selle jaoks on tungivalt soovitav seadistada Java virtuaalmasina poolt fataalse vea puhul käivitatav skript, mis teavitaks süsteemiadministraatorit ning teeks Tomcat’i automaatse taaskäivitamise – vt. peatükk 4, alampeatükk Tomcat, punkt </w:t>
+      </w:r>
+      <w:r>
+        <w:t>7</w:t>
+      </w:r>
+      <w:r>
+        <w:t>.</w:t>
+      </w:r>
+    </w:p>
+    <w:p/>
+    <w:p>
+      <w:pPr>
+        <w:pStyle w:val="Heading3"/>
+      </w:pPr>
+      <w:r>
+        <w:t>Enne DHS-i sisselogimist kuvab Internet Explorer kasutajanime-parooli küsimise akna</w:t>
+      </w:r>
+    </w:p>
+    <w:p>
+      <w:r>
+        <w:t>Kui soovitakse siseneda DHS rakendusse, minnakse Internet Exploreris aadressile https://dhs.example.com ning Internet Explorer kuvab eraldi kasutajanime-parooli küsimise akna, siis on teostamata punkt 9.3.1 (DHS URLi lisamine Internet Exploreris Trusted Sites nimekirja). Kui see punkt teostada, siis Internet Explorer ei kuva eraldi kasutajanime-parooli küsimise akent. Infoks: selles aknas kasutajanime ja parooli sisestamisest ei ole kasu, pärast seda akent kuvatakse ikkagi tavapärane CAS rakenduse sisselogimisleht.</w:t>
+      </w:r>
+    </w:p>
+    <w:p/>
+    <w:p>
+      <w:pPr>
+        <w:pStyle w:val="Heading3"/>
+      </w:pPr>
+      <w:r>
+        <w:lastRenderedPageBreak/>
+        <w:t>Microsoft Office 2002 avab WebDAV kaudu faili kirjutuskaitsega (</w:t>
+      </w:r>
+      <w:r>
+        <w:rPr>
+          <w:i/>
+        </w:rPr>
+        <w:t>read-only</w:t>
+      </w:r>
+      <w:r>
+        <w:t>) kui failinimes on täpitähti</w:t>
+      </w:r>
+    </w:p>
+    <w:p>
+      <w:r>
+        <w:t>Kui kasutaja arvutis on paigaldatud Microsoft Office 2002 ja DHS rakenduses avatakse muutmiseks fail, mille nimes esineb mitte-ASCII sümboleid, siis avaneb fail kirjutuskaitsega ning failis tehtavaid muudatusi ei ole võimalik DHS-i tagasi salvestada. Kui failinimi koosneb ainult ASCII sümbolitest, siis avaneb fail muutmiseks ning muudatused on võimalik DHS-i tagasi salvestada. Lahenduseks on kasutaja arvutis Microsoft Office uuendamine Office 2003 või uuema peale.</w:t>
+      </w:r>
+    </w:p>
+    <w:p/>
+    <w:p>
+      <w:pPr>
+        <w:pStyle w:val="Heading3"/>
+        <w:numPr>
+          <w:ilvl w:val="1"/>
+          <w:numId w:val="1"/>
+        </w:numPr>
+      </w:pPr>
+      <w:r>
+        <w:t>E-mailide liidestuse (IMAP) kaudu kirja lohistamisel DHS’i tekib kirja sisu asemel fail winmail.dat</w:t>
+      </w:r>
+    </w:p>
+    <w:p>
+      <w:r>
+        <w:t xml:space="preserve">DHS toetab e-maile vormingutes „Plain Text“ ja „HTML“. </w:t>
+      </w:r>
+      <w:ins w:id="16" w:author="Author">
+        <w:r>
+          <w:t>Alates DHS versiooni</w:t>
+        </w:r>
+        <w:r>
+          <w:t>dest</w:t>
         </w:r>
         <w:r>
           <w:t xml:space="preserve"> </w:t>
         </w:r>
         <w:r>
-          <w:t>/</w:t>
+          <w:t>3.6.29.10, 3.11.26.5, 3.13.11.3</w:t>
         </w:r>
         <w:r>
           <w:t xml:space="preserve"> </w:t>
         </w:r>
         <w:r>
-          <w:t>LibreOffice</w:t>
+          <w:t xml:space="preserve">on toetatud ka </w:t>
         </w:r>
+      </w:ins>
+      <w:del w:id="17" w:author="Author">
         <w:r>
-          <w:t xml:space="preserve"> </w:t>
+          <w:delText>E</w:delText>
         </w:r>
-        <w:r>
-          <w:t>/</w:t>
-        </w:r>
-        <w:r>
-          <w:t xml:space="preserve"> </w:t>
-        </w:r>
-        <w:r>
-          <w:t xml:space="preserve">Apache </w:t>
-        </w:r>
-        <w:r>
-          <w:t>OpenOffice kaudu</w:t>
-        </w:r>
-        <w:r>
-          <w:t xml:space="preserve"> DHS rakenduses asuvate </w:t>
-        </w:r>
-        <w:r>
-          <w:t>failide muutmiseks</w:t>
-        </w:r>
-        <w:r>
-          <w:t xml:space="preserve"> avamise</w:t>
-        </w:r>
-        <w:r>
-          <w:t xml:space="preserve"> ja tagasi salvestamis</w:t>
-        </w:r>
+      </w:del>
+      <w:ins w:id="18" w:author="Author">
         <w:r>
           <w:t>e</w:t>
         </w:r>
+      </w:ins>
+      <w:r>
+        <w:t xml:space="preserve">-mailid vormingus „Rich Text“ </w:t>
+      </w:r>
+      <w:del w:id="19" w:author="Author">
         <w:r>
-          <w:t xml:space="preserve"> </w:t>
+          <w:delText>ei ole toetatud. Kui lohistada „Rich Text“ vormingus e-mail DHS’i, siis DHS’is tekib kirja sisu faili asemel fail</w:delText>
         </w:r>
+      </w:del>
+      <w:ins w:id="20" w:author="Author">
         <w:r>
-          <w:t>toeks</w:t>
-        </w:r>
-        <w:r>
-          <w:t xml:space="preserve"> peab olema tehtud </w:t>
-        </w:r>
-        <w:r>
-          <w:t xml:space="preserve">peatükk 4 </w:t>
-        </w:r>
-        <w:r>
-          <w:t xml:space="preserve">alampeatükk </w:t>
-        </w:r>
-        <w:r>
-          <w:t xml:space="preserve">nginx </w:t>
-        </w:r>
-        <w:r>
-          <w:t xml:space="preserve">punkt </w:t>
-        </w:r>
-        <w:r>
-          <w:t>6 ja peatüki 5.1 seade conf.openoffice-client-extensions peab olema mittetühi</w:t>
-        </w:r>
-        <w:r>
-          <w:t xml:space="preserve">. Samuti on vajalik </w:t>
-        </w:r>
-        <w:r>
-          <w:t>kasutaja arvutis paigalda</w:t>
-        </w:r>
-        <w:r>
-          <w:t>da</w:t>
-        </w:r>
-        <w:r>
-          <w:t xml:space="preserve"> OpenOffice.org 3.2 või uuem OpenOffice.org / LibreOffice / Apache OpenOffice ning protokoll vnd.sun.star.webdav peab olema registreeritud</w:t>
-        </w:r>
-        <w:r>
-          <w:t xml:space="preserve"> kasutaja arvutis.</w:t>
-        </w:r>
-        <w:r>
-          <w:t xml:space="preserve"> </w:t>
-        </w:r>
-        <w:r>
-          <w:t xml:space="preserve">Protokolli registreerimiseks saab kasutada </w:t>
-        </w:r>
-        <w:r>
-          <w:t>tarnega kaasas oleva</w:t>
-        </w:r>
-        <w:r>
-          <w:t>t faili</w:t>
-        </w:r>
-        <w:r>
-          <w:t xml:space="preserve"> </w:t>
-        </w:r>
-        <w:r>
-          <w:t>OpenOffice_WebDAV_</w:t>
-        </w:r>
-        <w:r>
-          <w:t>Protocol</w:t>
-        </w:r>
-        <w:r>
-          <w:t>.reg</w:t>
-        </w:r>
-        <w:r>
-          <w:t xml:space="preserve">, milles </w:t>
-        </w:r>
-        <w:r>
-          <w:t>tuleb</w:t>
-        </w:r>
-        <w:r>
-          <w:t xml:space="preserve"> korrigeerid</w:t>
-        </w:r>
-        <w:r>
-          <w:t>a</w:t>
-        </w:r>
-        <w:r>
-          <w:t xml:space="preserve"> rakenduse asukoht</w:t>
-        </w:r>
-        <w:r>
-          <w:t>a</w:t>
-        </w:r>
-        <w:r>
-          <w:t>.</w:t>
+          <w:t>ning</w:t>
         </w:r>
       </w:ins>
-    </w:p>
-    <w:p/>
-    <w:p>
-      <w:pPr>
-        <w:pStyle w:val="Heading3"/>
-      </w:pPr>
-      <w:r>
-        <w:t>Single Sign-On (SSO)</w:t>
-      </w:r>
-    </w:p>
-    <w:p>
-      <w:r>
-        <w:t>Kui kasutaja on logitud sisse Windowsi domeeni, siis on võimalik Signle Sign-On funktsionaalsus – kui kasutaja läheb DHS rakenduse veebilehele, siis ei näidata talle sisselogimislehte, vaid sisselogimine toimub automaatselt (brauser edastab autentimisvõtmed ning kasutaja näeb juba DHS lehte, kus ta on sisse logitud). Selleks, et Single Sign-On töötaks, tuleb:</w:t>
-      </w:r>
-    </w:p>
-    <w:p>
-      <w:pPr>
-        <w:pStyle w:val="ListParagraph"/>
-        <w:numPr>
-          <w:ilvl w:val="0"/>
-          <w:numId w:val="17"/>
-        </w:numPr>
-      </w:pPr>
-      <w:r>
-        <w:t>Kui kasutatakse Internet Explorerit, siis</w:t>
-      </w:r>
-    </w:p>
-    <w:p>
-      <w:pPr>
-        <w:pStyle w:val="ListParagraph"/>
-        <w:numPr>
-          <w:ilvl w:val="1"/>
-          <w:numId w:val="17"/>
-        </w:numPr>
-      </w:pPr>
-      <w:r>
-        <w:t>Tools -&gt; Internet Options -&gt; Advanced -&gt; Enable Integrated Windows Authentication peab olema sisse lülitatud</w:t>
-      </w:r>
-    </w:p>
-    <w:p>
-      <w:pPr>
-        <w:pStyle w:val="ListParagraph"/>
-        <w:numPr>
-          <w:ilvl w:val="1"/>
-          <w:numId w:val="17"/>
-        </w:numPr>
-      </w:pPr>
-      <w:r>
-        <w:t xml:space="preserve">DHS serveri URL (https://dhs.example.com) peab olema kasutaja arvutis </w:t>
-      </w:r>
-      <w:r>
-        <w:t>Internet</w:t>
-      </w:r>
-      <w:r>
-        <w:t xml:space="preserve"> Exploreri seadetes Trusted Sites nimekirjas – sama mis punkt 9.3.1</w:t>
-      </w:r>
-    </w:p>
-    <w:p>
-      <w:pPr>
-        <w:pStyle w:val="ListParagraph"/>
-        <w:numPr>
-          <w:ilvl w:val="1"/>
-          <w:numId w:val="17"/>
-        </w:numPr>
-      </w:pPr>
-      <w:r>
-        <w:rPr>
-          <w:i/>
-        </w:rPr>
-        <w:t>Tools</w:t>
-      </w:r>
-      <w:r>
-        <w:t xml:space="preserve"> -&gt; </w:t>
-      </w:r>
-      <w:r>
-        <w:rPr>
-          <w:i/>
-        </w:rPr>
-        <w:t>Internet Options</w:t>
-      </w:r>
-      <w:r>
-        <w:t xml:space="preserve"> -&gt; </w:t>
-      </w:r>
-      <w:r>
-        <w:rPr>
-          <w:i/>
-        </w:rPr>
-        <w:t>Security</w:t>
-      </w:r>
-      <w:r>
-        <w:t xml:space="preserve"> -&gt; </w:t>
-      </w:r>
-      <w:r>
-        <w:rPr>
-          <w:i/>
-        </w:rPr>
-        <w:t>Trusted sites</w:t>
-      </w:r>
-      <w:r>
-        <w:t xml:space="preserve"> -&gt; </w:t>
-      </w:r>
-      <w:r>
-        <w:rPr>
-          <w:i/>
-        </w:rPr>
-        <w:t>Custom level</w:t>
-      </w:r>
-      <w:r>
-        <w:t xml:space="preserve"> -&gt; </w:t>
-      </w:r>
-      <w:r>
-        <w:rPr>
-          <w:i/>
-        </w:rPr>
-        <w:t>User authentication</w:t>
-      </w:r>
-      <w:r>
-        <w:t xml:space="preserve"> -&gt; </w:t>
-      </w:r>
-      <w:r>
-        <w:rPr>
-          <w:i/>
-        </w:rPr>
-        <w:t>Logon</w:t>
-      </w:r>
-      <w:r>
-        <w:t xml:space="preserve"> valikuks peab olema </w:t>
-      </w:r>
-      <w:r>
-        <w:rPr>
-          <w:i/>
-        </w:rPr>
-        <w:t>Automatic logon with current user name and password</w:t>
-      </w:r>
-    </w:p>
-    <w:p>
-      <w:pPr>
-        <w:pStyle w:val="ListParagraph"/>
-        <w:numPr>
-          <w:ilvl w:val="0"/>
-          <w:numId w:val="17"/>
-        </w:numPr>
-      </w:pPr>
-      <w:r>
-        <w:t>Kui kasutatakse Mozilla Firefox brauserit, siis</w:t>
-      </w:r>
-    </w:p>
-    <w:p>
-      <w:pPr>
-        <w:pStyle w:val="ListParagraph"/>
-        <w:numPr>
-          <w:ilvl w:val="1"/>
-          <w:numId w:val="17"/>
-        </w:numPr>
-      </w:pPr>
-      <w:r>
-        <w:t>about:config parameetrite nimekirjas tuleb network.negotiate-auth.trusted-uris parameetri väärtuseks panna dhs.example.com</w:t>
-      </w:r>
-    </w:p>
-    <w:p/>
-    <w:p>
-      <w:pPr>
-        <w:pStyle w:val="Heading3"/>
-      </w:pPr>
-      <w:r>
-        <w:t>E-mailide liidestus (IMAP)</w:t>
-      </w:r>
-    </w:p>
-    <w:p>
-      <w:r>
-        <w:t>Selleks, et kasutaja saaks e-maile lohistada postkastist DHS’i, tuleb kasutaja arvutisse paigaldatud Microsoft Outlook 2007 seadistada vastavalt dokumendis „Administraatori juhis“ toodud peatükile „Outlooki seadistamine“.</w:t>
-      </w:r>
-    </w:p>
-    <w:p>
-      <w:r>
-        <w:t>DHS toetab e-maile vormingutes „Plain Text“ ja „HTML“. E-mailid vormingus „Rich Text“ ei ole toetatud. Kui lohistada „Rich Text“ vormingus e-mail DHS’i, siis DHS’is tekib kirja sisu faili asemel fail winmail.dat.</w:t>
-      </w:r>
-    </w:p>
-    <w:p/>
-    <w:p>
-      <w:pPr>
-        <w:pStyle w:val="Heading3"/>
-      </w:pPr>
-      <w:r>
-        <w:t>PDF’ide kuvamine veebilehe sees</w:t>
-      </w:r>
-    </w:p>
-    <w:p>
-      <w:r>
-        <w:t>E-arve juures on võimalus kuvada PDF faili veebilehe sees. Selleks peab olema kasutaja arvutis paigaldatud brauserisse PDF lugeja plugin.</w:t>
-      </w:r>
-    </w:p>
-    <w:p>
-      <w:r>
-        <w:t>Kui brauseris PDF lugeja pluginat ei ole paigaldatud, siis PDF faili veebilehe sees kuvamise asemel pakutakse PDF faili allalaadimiseks.</w:t>
-      </w:r>
-    </w:p>
-    <w:p>
-      <w:r>
-        <w:t xml:space="preserve">Kui soovitakse PDF faili veebilehe sees kuvamiseks kasutada Adobe Reader PDF lugejat, siis peab selle paigaldama kasutaja arvutisse. Adobe Reader 10 paigaldamisel paigaldatakse PDF lugeja plugin nii Internet Explorer kui ka Firefox brauserite jaoks automaatselt ning vaikimisi on Adobe Reader seadetes sisse lülitatud </w:t>
-      </w:r>
-      <w:r>
-        <w:rPr>
-          <w:i/>
-        </w:rPr>
-        <w:t>Display PDF in browser</w:t>
-      </w:r>
-      <w:r>
-        <w:t xml:space="preserve"> seade.</w:t>
-      </w:r>
-    </w:p>
-    <w:p/>
-    <w:p>
-      <w:pPr>
-        <w:pStyle w:val="Heading3"/>
-      </w:pPr>
-      <w:r>
-        <w:t>Osakonna töödokumendid lingi avamine Firefox’is</w:t>
-      </w:r>
-    </w:p>
-    <w:p>
-      <w:r>
-        <w:t>DHS rakenduses oleva lingi „Osakonna töödokumendid“ saab viitama panna soovitud URL’ile (URL võetakse parameetri workingDocumentsAddress väärtusest). Kui etteantav URL viitab kohalikule või võrguressurssile (kujul file://///servername/share/ ), siis Internet Explorer avab sellise lingi edukalt, aga Firefox vaikeseadetega selliseid linke ei ava (lingile klikkides ei juhtu mitte midagi, veateadet ei tule, jäädakse samale lehele). Selleks, et Firefox avaks selliseid linke, peab kasutaja arvutis Firefox’is selle lubama vastavalt http://kb.mozillazine.org/Links_to_local_pages_do_not_work kirjeldatud juhistele (Firefox’i seadetes määratava väärtuse http://www.example.com asemel kasutada DHS rakenduse URL’i algust kujul https://dhs.example.com ).</w:t>
-      </w:r>
-    </w:p>
-    <w:p/>
-    <w:p>
-      <w:pPr>
-        <w:pStyle w:val="Heading2"/>
-      </w:pPr>
-      <w:r>
-        <w:t>Probleemid</w:t>
-      </w:r>
-    </w:p>
-    <w:p/>
-    <w:p>
-      <w:pPr>
-        <w:pStyle w:val="Heading3"/>
-      </w:pPr>
-      <w:r>
-        <w:t>Veateade „ObjID already in use“ või “java.net.UnknownHostException: basename”</w:t>
-      </w:r>
-    </w:p>
-    <w:p>
-      <w:r>
-        <w:t>Kui DHS rakenduse käivitamine ebaõnnestub veateatega</w:t>
-      </w:r>
-    </w:p>
-    <w:p>
-      <w:pPr>
-        <w:rPr>
-          <w:i/>
-        </w:rPr>
-      </w:pPr>
-      <w:r>
-        <w:rPr>
-          <w:i/>
-        </w:rPr>
-        <w:t>java.rmi.server.ExportException: internal error: ObjID already in use</w:t>
-      </w:r>
-    </w:p>
-    <w:p>
-      <w:r>
-        <w:t>või veateatega</w:t>
-      </w:r>
-    </w:p>
-    <w:p>
-      <w:r>
-        <w:rPr>
-          <w:i/>
-        </w:rPr>
-        <w:t>java.net.UnknownHostException: basename</w:t>
-      </w:r>
-    </w:p>
-    <w:p>
-      <w:r>
-        <w:t>siis peaks kontrollima, et masina täisdomeeninimi (FQDN) vastaks tema võrguliidese IP aadressile ja vastupidi.</w:t>
-      </w:r>
-    </w:p>
-    <w:p>
-      <w:pPr>
-        <w:pStyle w:val="ListParagraph"/>
-        <w:numPr>
-          <w:ilvl w:val="0"/>
-          <w:numId w:val="7"/>
-        </w:numPr>
-      </w:pPr>
-      <w:r>
-        <w:t>Kontrollige, et käsu „hostname -f“ väljastatud domeeninimi lahenduks IP aadressiks, mis on masina küljes oleval võrguliidesel.</w:t>
-      </w:r>
-    </w:p>
-    <w:p>
-      <w:pPr>
-        <w:pStyle w:val="ListParagraph"/>
-        <w:numPr>
-          <w:ilvl w:val="0"/>
-          <w:numId w:val="7"/>
-        </w:numPr>
-      </w:pPr>
-      <w:r>
-        <w:t>Kontrollige, et sama IP aadress lahenduks tagasi „hostname -f“ väljastatud domeeninimeks.</w:t>
-      </w:r>
-    </w:p>
-    <w:p/>
-    <w:p>
-      <w:pPr>
-        <w:pStyle w:val="Heading3"/>
-      </w:pPr>
-      <w:r>
-        <w:t>Andmekausta ja andmebaasi sisu mittevastavus</w:t>
-      </w:r>
-    </w:p>
-    <w:p>
-      <w:r>
-        <w:t>Kui DHS rakenduse käivitamine ebaõnnestub ja veateadetes esineb mõni järgnevatest:</w:t>
-      </w:r>
-    </w:p>
-    <w:p>
-      <w:pPr>
-        <w:rPr>
-          <w:i/>
-        </w:rPr>
-      </w:pPr>
-      <w:r>
-        <w:rPr>
-          <w:i/>
-        </w:rPr>
-        <w:t>SISU TERVIKLIKKUSE VIGA: Hoidla indekseid X ei leitud.</w:t>
-      </w:r>
-    </w:p>
-    <w:p>
-      <w:pPr>
-        <w:rPr>
-          <w:i/>
-        </w:rPr>
-      </w:pPr>
-      <w:r>
-        <w:rPr>
-          <w:i/>
-        </w:rPr>
-        <w:t>SISU TERVIKLIKKUSE VIGA: Sisu hoidlas ei leitud süsteemset sisu.</w:t>
-      </w:r>
-    </w:p>
-    <w:p>
-      <w:r>
-        <w:rPr>
-          <w:i/>
-        </w:rPr>
-        <w:t>Veendu, et ’dir.root=/home/dhs/data’ tunnus osutab andmete õigele kohale.</w:t>
-      </w:r>
-    </w:p>
-    <w:p>
-      <w:r>
-        <w:t>siis peaks kontrollima, et andmekausta ja andmebaasi sisu vastaksid üksteisele. DHS rakenduse haldamisel tuleb pidada meeles seda, et andmebaasi sisu (rakenduse seadistusfailis db.* seadetega viidatud) ja andmekataloogi sisu (dir.root seadega viidatud) käivad üksteisega koos. Sellest lähtuvalt tuleb järgida järgnevaid põhimõtteid:</w:t>
-      </w:r>
-    </w:p>
-    <w:p>
-      <w:pPr>
-        <w:pStyle w:val="ListParagraph"/>
-        <w:numPr>
-          <w:ilvl w:val="0"/>
-          <w:numId w:val="7"/>
-        </w:numPr>
-      </w:pPr>
-      <w:r>
-        <w:t>Varundamisel tuleb varundada mõlemat korraga – nii andmebaasi kui ka andmekausta sisu.</w:t>
-      </w:r>
-    </w:p>
-    <w:p>
-      <w:pPr>
-        <w:pStyle w:val="ListParagraph"/>
-        <w:numPr>
-          <w:ilvl w:val="0"/>
-          <w:numId w:val="7"/>
-        </w:numPr>
-      </w:pPr>
-      <w:r>
-        <w:lastRenderedPageBreak/>
-        <w:t>Kui soovitakse rakenduse andmed kustutada (nullist alustada), siis tuleb mõlema sisu korraga kustutada; kui kustutada üks, aga mitte teine, tuleb ülalmainitud veateade.</w:t>
-      </w:r>
-    </w:p>
-    <w:p/>
-    <w:p>
-      <w:pPr>
-        <w:pStyle w:val="Heading3"/>
-      </w:pPr>
-      <w:r>
-        <w:t>Veateade „Illegal key size“</w:t>
-      </w:r>
-    </w:p>
-    <w:p>
-      <w:r>
-        <w:t>Kui DHS serveris ei ole Sun JDK juurde paigaldatud Java Cryptography Extension (JCE) Unlimited Strength Jurisdiction Policy Files 6, siis esimene kord kui rakenduses üritatakse sooritada tegevust, mis on seotud digiallkirjastamisega, tuleb rakenduse logisse veateade</w:t>
-      </w:r>
-      <w:r>
-        <w:br/>
-      </w:r>
-      <w:r>
-        <w:rPr>
-          <w:i/>
-        </w:rPr>
-        <w:t>java.io.IOException: exception decrypting data - java.security.InvalidKeyException: Illegal key size</w:t>
-      </w:r>
-      <w:r>
-        <w:br/>
-        <w:t>ning sõltuvalt sellest, mis see esimene tegevus oli:</w:t>
-      </w:r>
-    </w:p>
-    <w:p>
-      <w:pPr>
-        <w:pStyle w:val="ListParagraph"/>
-        <w:numPr>
-          <w:ilvl w:val="0"/>
-          <w:numId w:val="7"/>
-        </w:numPr>
-        <w:jc w:val="left"/>
-      </w:pPr>
-      <w:r>
-        <w:t xml:space="preserve">Kui esimeseks tegevuseks oli, et kasutaja üritas digiallkirjastada, siis digiallkirjastamine ebaõnnestub ja kasutajale tuleb veateade: </w:t>
-      </w:r>
-      <w:r>
-        <w:rPr>
-          <w:i/>
-        </w:rPr>
-        <w:t>Allkirjastamine ebaõnnestus: ERROR: 67 ERROR: 67java.io.IOException; nested exception is: java.io.IOException: exception decrypting data - java.security.InvalidKeyException: Illegal key size</w:t>
-      </w:r>
-    </w:p>
-    <w:p>
-      <w:pPr>
-        <w:pStyle w:val="ListParagraph"/>
-        <w:numPr>
-          <w:ilvl w:val="0"/>
-          <w:numId w:val="7"/>
-        </w:numPr>
-      </w:pPr>
-      <w:r>
-        <w:t>Kui esimeseks tegevuseks oli sisenemine sellise dokumendi ekraanile, mille failide blokis sisaldub .ddoc fail, siis kasutajale veateadet ei kuvata, vaid .ddoc faili detailinfot ei näidata.</w:t>
-      </w:r>
-    </w:p>
-    <w:p>
-      <w:r>
-        <w:t>Järgnevate digiallkirjastamisega seotud tegevuste puhul tulevad juba teistsugused veateated, aga reaalne viga on ikkagi käesolevas probleemis.</w:t>
-      </w:r>
-    </w:p>
-    <w:p/>
-    <w:p>
-      <w:pPr>
-        <w:pStyle w:val="Heading3"/>
-      </w:pPr>
-      <w:r>
-        <w:t>Ebasobiv juurdepääsutõend digiallkirjastamiseks</w:t>
-      </w:r>
-    </w:p>
-    <w:p>
-      <w:r>
-        <w:t>Kui digiallkirjastmiseks kasutatakse juurdepääsutõendit ja Sertifitseerimiskeskuse server keeldub OCSP päringust (näiteks on juurdepääsutõend aegunud), siis kasutajale kuvatakse digiallkirjastamisel, pärast PIN2 sisestamist, veateade: Allkirjastamine ebaõnnestus: OCSP response unsuccessful!</w:t>
-      </w:r>
-    </w:p>
-    <w:p>
-      <w:r>
-        <w:t>Rakenduse logisse tuleb samuti veateade: ERROR: 69 - OCSP response unsuccessfull!</w:t>
-      </w:r>
-    </w:p>
-    <w:p/>
-    <w:p>
-      <w:pPr>
-        <w:pStyle w:val="Heading3"/>
-      </w:pPr>
-      <w:r>
-        <w:t>Veateade „OutOfMemoryError“</w:t>
-      </w:r>
-    </w:p>
-    <w:p>
-      <w:r>
-        <w:t xml:space="preserve">Kui rakenduse töö ajal tekib OutOfMemoryError, siis kindlasti peab koheselt Java virtuaalmasinat restartima, s.t. Tomcat’i sulgema ning uuesti käivitama – muidu võib rakendus jääda vigasesse seisu! Selle jaoks on tungivalt soovitav seadistada Java virtuaalmasina poolt fataalse vea puhul käivitatav skript, mis teavitaks süsteemiadministraatorit ning teeks Tomcat’i automaatse taaskäivitamise – vt. peatükk 4, alampeatükk Tomcat, punkt </w:t>
-      </w:r>
-      <w:r>
-        <w:t>7</w:t>
-      </w:r>
+      <w:r>
+        <w:t xml:space="preserve"> winmail.dat</w:t>
+      </w:r>
+      <w:ins w:id="21" w:author="Author">
+        <w:r>
+          <w:t xml:space="preserve"> faili ei teki</w:t>
+        </w:r>
+      </w:ins>
       <w:r>
         <w:t>.</w:t>
-      </w:r>
-    </w:p>
-    <w:p/>
-    <w:p>
-      <w:pPr>
-        <w:pStyle w:val="Heading3"/>
-      </w:pPr>
-      <w:r>
-        <w:t>Enne DHS-i sisselogimist kuvab Internet Explorer kasutajanime-parooli küsimise akna</w:t>
-      </w:r>
-    </w:p>
-    <w:p>
-      <w:r>
-        <w:t>Kui soovitakse siseneda DHS rakendusse, minnakse Internet Exploreris aadressile https://dhs.example.com ning Internet Explorer kuvab eraldi kasutajanime-parooli küsimise akna, siis on teostamata punkt 9.3.1 (DHS URLi lisamine Internet Exploreris Trusted Sites nimekirja). Kui see punkt teostada, siis Internet Explorer ei kuva eraldi kasutajanime-parooli küsimise akent. Infoks: selles aknas kasutajanime ja parooli sisestamisest ei ole kasu, pärast seda akent kuvatakse ikkagi tavapärane CAS rakenduse sisselogimisleht.</w:t>
-      </w:r>
-    </w:p>
-    <w:p/>
-    <w:p>
-      <w:pPr>
-        <w:pStyle w:val="Heading3"/>
-      </w:pPr>
-      <w:r>
-        <w:t>Microsoft Office 2002 avab WebDAV kaudu faili kirjutuskaitsega (</w:t>
-      </w:r>
-      <w:r>
-        <w:rPr>
-          <w:i/>
-        </w:rPr>
-        <w:t>read-only</w:t>
-      </w:r>
-      <w:r>
-        <w:t>) kui failinimes on täpitähti</w:t>
-      </w:r>
-    </w:p>
-    <w:p>
-      <w:r>
-        <w:t>Kui kasutaja arvutis on paigaldatud Microsoft Office 2002 ja DHS rakenduses avatakse muutmiseks fail, mille nimes esineb mitte-ASCII sümboleid, siis avaneb fail kirjutuskaitsega ning failis tehtavaid muudatusi ei ole võimalik DHS-i tagasi salvestada. Kui failinimi koosneb ainult ASCII sümbolitest, siis avaneb fail muutmiseks ning muudatused on võimalik DHS-i tagasi salvestada. Lahenduseks on kasutaja arvutis Microsoft Office uuendamine Office 2003 või uuema peale.</w:t>
-      </w:r>
-    </w:p>
-    <w:p/>
-    <w:p>
-      <w:pPr>
-        <w:pStyle w:val="Heading3"/>
-        <w:numPr>
-          <w:ilvl w:val="1"/>
-          <w:numId w:val="1"/>
-        </w:numPr>
-      </w:pPr>
-      <w:r>
-        <w:t>E-mailide liidestuse (IMAP) kaudu kirja lohistamisel DHS’i tekib kirja sisu asemel fail winmail.dat</w:t>
-      </w:r>
-    </w:p>
-    <w:p>
-      <w:r>
-        <w:t>DHS toetab e-maile vormingutes „Plain Text“ ja „HTML“. E-mailid vormingus „Rich Text“ ei ole toetatud. Kui lohistada „Rich Text“ vormingus e-mail DHS’i, siis DHS’is tekib kirja sisu faili asemel fail winmail.dat.</w:t>
       </w:r>
     </w:p>
     <w:p/>
@@ -7147,6 +7305,7 @@
         </w:numPr>
       </w:pPr>
       <w:r>
+        <w:lastRenderedPageBreak/>
         <w:t>Teisest asutusest saates dokumenti üle DVK käesoleva asutuse DHS’i ei jõua dokument käesoleva asutuse DHS’i kohale.</w:t>
       </w:r>
     </w:p>
@@ -7161,7 +7320,6 @@
         <w:pStyle w:val="Heading3"/>
       </w:pPr>
       <w:r>
-        <w:lastRenderedPageBreak/>
         <w:t>Mobiil-ID tegevused ebaõnnestuvad, kuna HTTPS sertifikaat pole usaldatud</w:t>
       </w:r>
     </w:p>
@@ -7298,7 +7456,11 @@
         <w:t>DHS rakenduse</w:t>
       </w:r>
       <w:r>
-        <w:t>ga töötavad ainult OpenOffice.org versioonid 3.2.x ja 3.3.x; LibreOffice / Apache OpenOffice versioonid 3.4 ja kõrgemad ei tööta</w:t>
+        <w:t xml:space="preserve">ga töötavad ainult OpenOffice.org </w:t>
+      </w:r>
+      <w:r>
+        <w:lastRenderedPageBreak/>
+        <w:t>versioonid 3.2.x ja 3.3.x; LibreOffice / Apache OpenOffice versioonid 3.4 ja kõrgemad ei tööta</w:t>
       </w:r>
       <w:r>
         <w:t xml:space="preserve"> (vt. peatükk 10.17)</w:t>
@@ -7318,11 +7480,7 @@
     </w:p>
     <w:p>
       <w:r>
-        <w:t xml:space="preserve">Kui DHS rakenduse logis on veateade (tavaliselt vahetult või natuke aega pärast käivitamist) „net.sf.jooreports.openoffice.connection.OpenOfficeException: connection failed: socket,host=localhost,port=8100,tcpNoDelay=1; com.sun.star.lang.DisposedException: java.io.IOException: com.sun.star.io.IOException: EOF reached“, siis on tegemist </w:t>
-      </w:r>
-      <w:r>
-        <w:lastRenderedPageBreak/>
-        <w:t>OpenOffice.org 3.4 või kõrgema versiooniga, mis DHS rakenduses pole toetatud. Kui OpenOffice.org ei ole DHS rakenduse jaoks kättesaadav / töökorras, siis DHS rakendus käivitub ja DHS rakenduses töötab kogu funktsionaalsus, välja arvatud failide sisu teisendamine indekseerimise jaoks, mis tähendab et selliste failide sisudest otsimine ei tööta, mis on lisatud</w:t>
+        <w:t>Kui DHS rakenduse logis on veateade (tavaliselt vahetult või natuke aega pärast käivitamist) „net.sf.jooreports.openoffice.connection.OpenOfficeException: connection failed: socket,host=localhost,port=8100,tcpNoDelay=1; com.sun.star.lang.DisposedException: java.io.IOException: com.sun.star.io.IOException: EOF reached“, siis on tegemist OpenOffice.org 3.4 või kõrgema versiooniga, mis DHS rakenduses pole toetatud. Kui OpenOffice.org ei ole DHS rakenduse jaoks kättesaadav / töökorras, siis DHS rakendus käivitub ja DHS rakenduses töötab kogu funktsionaalsus, välja arvatud failide sisu teisendamine indekseerimise jaoks, mis tähendab et selliste failide sisudest otsimine ei tööta, mis on lisatud</w:t>
       </w:r>
       <w:r>
         <w:t xml:space="preserve"> või muudetud või mille dokumenti on muudetud sel ajal kui OpenOffice.org ei olnud DHS rakenduse jaoks kättesaadav / töökorras. Jälgida, et oleks paigaldatud OpenOffice.org versioon, mis on toetatud (vt. peatükk 4) ning et pärast rakenduse käivitamist (tavaliselt mõne minuti jooksul) tuleks logisse teade „</w:t>
@@ -7692,6 +7850,7 @@
         </w:numPr>
       </w:pPr>
       <w:r>
+        <w:lastRenderedPageBreak/>
         <w:t>Teiste asutuste või DHS rakenduse uuemate versioonide</w:t>
       </w:r>
       <w:r>
@@ -7786,7 +7945,6 @@
     <w:p/>
     <w:p>
       <w:r>
-        <w:lastRenderedPageBreak/>
         <w:t>Kui CAS rakendus on muutunud võrreldes viimase pakiga, siis teostada CAS rakenduse ehitamine järgnevalt:</w:t>
       </w:r>
     </w:p>
@@ -8091,6 +8249,7 @@
         <w:ind w:left="1440"/>
       </w:pPr>
       <w:r>
+        <w:lastRenderedPageBreak/>
         <w:t>(kui erinevad ka teised db.* seaded, siis need samuti)</w:t>
       </w:r>
     </w:p>
@@ -8208,7 +8367,7 @@
       <w:rPr>
         <w:lang w:val="de-DE"/>
       </w:rPr>
-      <w:t>8</w:t>
+      <w:t>1</w:t>
     </w:r>
     <w:r>
       <w:fldChar w:fldCharType="end"/>
@@ -8235,7 +8394,7 @@
       <w:rPr>
         <w:lang w:val="de-DE"/>
       </w:rPr>
-      <w:t>25</w:t>
+      <w:t>26</w:t>
     </w:r>
     <w:r>
       <w:fldChar w:fldCharType="end"/>

</xml_diff>